<commit_message>
Updated README and added screenshots/docs
</commit_message>
<xml_diff>
--- a/docs/Project_Description.docx
+++ b/docs/Project_Description.docx
@@ -1,6 +1,6 @@
 
 <file path=word/document.xml><?xml version="1.0" encoding="utf-8"?>
-<w:document xmlns:wpc="http://schemas.microsoft.com/office/word/2010/wordprocessingCanvas" xmlns:cx="http://schemas.microsoft.com/office/drawing/2014/chartex" xmlns:cx1="http://schemas.microsoft.com/office/drawing/2015/9/8/chartex" xmlns:cx2="http://schemas.microsoft.com/office/drawing/2015/10/21/chartex" xmlns:cx3="http://schemas.microsoft.com/office/drawing/2016/5/9/chartex" xmlns:cx4="http://schemas.microsoft.com/office/drawing/2016/5/10/chartex" xmlns:cx5="http://schemas.microsoft.com/office/drawing/2016/5/11/chartex" xmlns:cx6="http://schemas.microsoft.com/office/drawing/2016/5/12/chartex" xmlns:cx7="http://schemas.microsoft.com/office/drawing/2016/5/13/chartex" xmlns:cx8="http://schemas.microsoft.com/office/drawing/2016/5/14/chartex" xmlns:mc="http://schemas.openxmlformats.org/markup-compatibility/2006" xmlns:aink="http://schemas.microsoft.com/office/drawing/2016/ink" xmlns:am3d="http://schemas.microsoft.com/office/drawing/2017/model3d" xmlns:o="urn:schemas-microsoft-com:office:office" xmlns:oel="http://schemas.microsoft.com/office/2019/extlst" xmlns:r="http://schemas.openxmlformats.org/officeDocument/2006/relationships" xmlns:m="http://schemas.openxmlformats.org/officeDocument/2006/math" xmlns:v="urn:schemas-microsoft-com:vml" xmlns:wp14="http://schemas.microsoft.com/office/word/2010/wordprocessingDrawing" xmlns:wp="http://schemas.openxmlformats.org/drawingml/2006/wordprocessingDrawing" xmlns:w10="urn:schemas-microsoft-com:office:word" xmlns:w="http://schemas.openxmlformats.org/wordprocessingml/2006/main" xmlns:w14="http://schemas.microsoft.com/office/word/2010/wordml" xmlns:w15="http://schemas.microsoft.com/office/word/2012/wordml" xmlns:w16cex="http://schemas.microsoft.com/office/word/2018/wordml/cex" xmlns:w16cid="http://schemas.microsoft.com/office/word/2016/wordml/cid" xmlns:w16="http://schemas.microsoft.com/office/word/2018/wordml" xmlns:w16sdtdh="http://schemas.microsoft.com/office/word/2020/wordml/sdtdatahash" xmlns:w16se="http://schemas.microsoft.com/office/word/2015/wordml/symex" xmlns:wpg="http://schemas.microsoft.com/office/word/2010/wordprocessingGroup" xmlns:wpi="http://schemas.microsoft.com/office/word/2010/wordprocessingInk" xmlns:wne="http://schemas.microsoft.com/office/word/2006/wordml" xmlns:wps="http://schemas.microsoft.com/office/word/2010/wordprocessingShape" mc:Ignorable="w14 w15 w16se w16cid w16 w16cex w16sdtdh wp14">
+<w:document xmlns:wpc="http://schemas.microsoft.com/office/word/2010/wordprocessingCanvas" xmlns:cx="http://schemas.microsoft.com/office/drawing/2014/chartex" xmlns:cx1="http://schemas.microsoft.com/office/drawing/2015/9/8/chartex" xmlns:cx2="http://schemas.microsoft.com/office/drawing/2015/10/21/chartex" xmlns:cx3="http://schemas.microsoft.com/office/drawing/2016/5/9/chartex" xmlns:cx4="http://schemas.microsoft.com/office/drawing/2016/5/10/chartex" xmlns:cx5="http://schemas.microsoft.com/office/drawing/2016/5/11/chartex" xmlns:cx6="http://schemas.microsoft.com/office/drawing/2016/5/12/chartex" xmlns:cx7="http://schemas.microsoft.com/office/drawing/2016/5/13/chartex" xmlns:cx8="http://schemas.microsoft.com/office/drawing/2016/5/14/chartex" xmlns:mc="http://schemas.openxmlformats.org/markup-compatibility/2006" xmlns:aink="http://schemas.microsoft.com/office/drawing/2016/ink" xmlns:am3d="http://schemas.microsoft.com/office/drawing/2017/model3d" xmlns:o="urn:schemas-microsoft-com:office:office" xmlns:oel="http://schemas.microsoft.com/office/2019/extlst" xmlns:r="http://schemas.openxmlformats.org/officeDocument/2006/relationships" xmlns:m="http://schemas.openxmlformats.org/officeDocument/2006/math" xmlns:v="urn:schemas-microsoft-com:vml" xmlns:wp14="http://schemas.microsoft.com/office/word/2010/wordprocessingDrawing" xmlns:wp="http://schemas.openxmlformats.org/drawingml/2006/wordprocessingDrawing" xmlns:w10="urn:schemas-microsoft-com:office:word" xmlns:w="http://schemas.openxmlformats.org/wordprocessingml/2006/main" xmlns:w14="http://schemas.microsoft.com/office/word/2010/wordml" xmlns:w15="http://schemas.microsoft.com/office/word/2012/wordml" xmlns:w16cex="http://schemas.microsoft.com/office/word/2018/wordml/cex" xmlns:w16cid="http://schemas.microsoft.com/office/word/2016/wordml/cid" xmlns:w16="http://schemas.microsoft.com/office/word/2018/wordml" xmlns:w16du="http://schemas.microsoft.com/office/word/2023/wordml/word16du" xmlns:w16sdtdh="http://schemas.microsoft.com/office/word/2020/wordml/sdtdatahash" xmlns:w16sdtfl="http://schemas.microsoft.com/office/word/2024/wordml/sdtformatlock" xmlns:w16se="http://schemas.microsoft.com/office/word/2015/wordml/symex" xmlns:wpg="http://schemas.microsoft.com/office/word/2010/wordprocessingGroup" xmlns:wpi="http://schemas.microsoft.com/office/word/2010/wordprocessingInk" xmlns:wne="http://schemas.microsoft.com/office/word/2006/wordml" xmlns:wps="http://schemas.microsoft.com/office/word/2010/wordprocessingShape" mc:Ignorable="w14 w15 w16se w16cid w16 w16cex w16sdtdh w16sdtfl w16du wp14">
   <w:body>
     <w:p>
       <w:pPr>
@@ -107,156 +107,96 @@
           <w:bCs/>
           <w:rtl/>
         </w:rPr>
-        <w:t>עומר לב (ת"ז 209403427)</w:t>
-      </w:r>
-    </w:p>
-    <w:p>
-      <w:pPr>
-        <w:ind w:left="720"/>
-        <w:rPr>
-          <w:rFonts w:ascii="Segoe UI" w:hAnsi="Segoe UI" w:cs="Segoe UI"/>
-          <w:rtl/>
-        </w:rPr>
-      </w:pPr>
-      <w:r>
-        <w:rPr>
-          <w:rFonts w:ascii="Segoe UI" w:hAnsi="Segoe UI" w:cs="Segoe UI"/>
-          <w:b/>
-          <w:bCs/>
-          <w:rtl/>
-        </w:rPr>
-        <w:t>מתן ראובן טל (ת"ז 208017772)</w:t>
-      </w:r>
-    </w:p>
-    <w:p>
-      <w:pPr>
-        <w:ind w:left="720"/>
-        <w:rPr>
-          <w:rFonts w:ascii="Segoe UI" w:hAnsi="Segoe UI" w:cs="Segoe UI"/>
-          <w:rtl/>
-        </w:rPr>
-      </w:pPr>
-      <w:r>
-        <w:rPr>
-          <w:rFonts w:ascii="Segoe UI" w:hAnsi="Segoe UI" w:cs="Segoe UI"/>
-          <w:b/>
-          <w:bCs/>
-          <w:rtl/>
-        </w:rPr>
-        <w:t xml:space="preserve">אריאל </w:t>
-      </w:r>
-      <w:proofErr w:type="spellStart"/>
-      <w:r>
-        <w:rPr>
-          <w:rFonts w:ascii="Segoe UI" w:hAnsi="Segoe UI" w:cs="Segoe UI"/>
-          <w:b/>
-          <w:bCs/>
-          <w:rtl/>
-        </w:rPr>
-        <w:t>לניאדו</w:t>
-      </w:r>
-      <w:proofErr w:type="spellEnd"/>
-      <w:r>
-        <w:rPr>
-          <w:rFonts w:ascii="Segoe UI" w:hAnsi="Segoe UI" w:cs="Segoe UI"/>
-          <w:b/>
-          <w:bCs/>
-          <w:rtl/>
-        </w:rPr>
-        <w:t xml:space="preserve"> (ת"ז 318930393)</w:t>
-      </w:r>
-    </w:p>
-    <w:p>
-      <w:pPr>
-        <w:ind w:left="720"/>
-        <w:rPr>
-          <w:rFonts w:ascii="Segoe UI" w:hAnsi="Segoe UI" w:cs="Segoe UI"/>
-        </w:rPr>
-      </w:pPr>
-      <w:r>
-        <w:rPr>
-          <w:rFonts w:ascii="Segoe UI" w:hAnsi="Segoe UI" w:cs="Segoe UI"/>
-          <w:b/>
-          <w:bCs/>
-          <w:rtl/>
-        </w:rPr>
-        <w:t xml:space="preserve">ספיר </w:t>
-      </w:r>
-      <w:proofErr w:type="spellStart"/>
-      <w:r>
-        <w:rPr>
-          <w:rFonts w:ascii="Segoe UI" w:hAnsi="Segoe UI" w:cs="Segoe UI"/>
-          <w:b/>
-          <w:bCs/>
-          <w:rtl/>
-        </w:rPr>
-        <w:t>גרסטמן</w:t>
-      </w:r>
-      <w:proofErr w:type="spellEnd"/>
-      <w:r>
-        <w:rPr>
-          <w:rFonts w:ascii="Segoe UI" w:hAnsi="Segoe UI" w:cs="Segoe UI"/>
-          <w:b/>
-          <w:bCs/>
-          <w:rtl/>
-        </w:rPr>
-        <w:t xml:space="preserve"> (ת"ז 323116186)</w:t>
-      </w:r>
-    </w:p>
-    <w:p>
-      <w:pPr>
-        <w:ind w:left="720"/>
-        <w:rPr>
-          <w:rFonts w:ascii="Segoe UI" w:hAnsi="Segoe UI" w:cs="Segoe UI"/>
-          <w:rtl/>
-        </w:rPr>
-      </w:pPr>
-      <w:r>
-        <w:rPr>
-          <w:rFonts w:ascii="Segoe UI" w:hAnsi="Segoe UI" w:cs="Segoe UI"/>
-          <w:b/>
-          <w:bCs/>
-          <w:rtl/>
-        </w:rPr>
-        <w:t xml:space="preserve">רון </w:t>
-      </w:r>
-      <w:proofErr w:type="spellStart"/>
-      <w:r>
-        <w:rPr>
-          <w:rFonts w:ascii="Segoe UI" w:hAnsi="Segoe UI" w:cs="Segoe UI"/>
-          <w:b/>
-          <w:bCs/>
-          <w:rtl/>
-        </w:rPr>
-        <w:t>קריספין</w:t>
-      </w:r>
-      <w:proofErr w:type="spellEnd"/>
-      <w:r>
-        <w:rPr>
-          <w:rFonts w:ascii="Segoe UI" w:hAnsi="Segoe UI" w:cs="Segoe UI"/>
-          <w:b/>
-          <w:bCs/>
-          <w:rtl/>
-        </w:rPr>
-        <w:t xml:space="preserve"> (ת"ז 212131056)</w:t>
-      </w:r>
-    </w:p>
-    <w:p>
-      <w:pPr>
-        <w:ind w:left="720"/>
-        <w:rPr>
-          <w:rFonts w:ascii="Segoe UI" w:hAnsi="Segoe UI" w:cs="Segoe UI"/>
-          <w:rtl/>
-        </w:rPr>
-      </w:pPr>
-      <w:r>
-        <w:rPr>
-          <w:rFonts w:ascii="Segoe UI" w:hAnsi="Segoe UI" w:cs="Segoe UI"/>
-          <w:b/>
-          <w:bCs/>
-          <w:rtl/>
-        </w:rPr>
-        <w:t>אופיר דגן (ת"ז 208224675)</w:t>
+        <w:t xml:space="preserve">עומר לב </w:t>
+      </w:r>
+    </w:p>
+    <w:p>
+      <w:pPr>
+        <w:ind w:left="720"/>
+        <w:rPr>
+          <w:rFonts w:ascii="Segoe UI" w:hAnsi="Segoe UI" w:cs="Segoe UI"/>
+          <w:rtl/>
+        </w:rPr>
+      </w:pPr>
+      <w:r>
+        <w:rPr>
+          <w:rFonts w:ascii="Segoe UI" w:hAnsi="Segoe UI" w:cs="Segoe UI"/>
+          <w:b/>
+          <w:bCs/>
+          <w:rtl/>
+        </w:rPr>
+        <w:t xml:space="preserve">מתן ראובן טל </w:t>
+      </w:r>
+    </w:p>
+    <w:p>
+      <w:pPr>
+        <w:ind w:left="720"/>
+        <w:rPr>
+          <w:rFonts w:ascii="Segoe UI" w:hAnsi="Segoe UI" w:cs="Segoe UI"/>
+          <w:rtl/>
+        </w:rPr>
+      </w:pPr>
+      <w:r>
+        <w:rPr>
+          <w:rFonts w:ascii="Segoe UI" w:hAnsi="Segoe UI" w:cs="Segoe UI"/>
+          <w:b/>
+          <w:bCs/>
+          <w:rtl/>
+        </w:rPr>
+        <w:t xml:space="preserve">אריאל לניאדו </w:t>
+      </w:r>
+    </w:p>
+    <w:p>
+      <w:pPr>
+        <w:ind w:left="720"/>
+        <w:rPr>
+          <w:rFonts w:ascii="Segoe UI" w:hAnsi="Segoe UI" w:cs="Segoe UI"/>
+        </w:rPr>
+      </w:pPr>
+      <w:r>
+        <w:rPr>
+          <w:rFonts w:ascii="Segoe UI" w:hAnsi="Segoe UI" w:cs="Segoe UI"/>
+          <w:b/>
+          <w:bCs/>
+          <w:rtl/>
+        </w:rPr>
+        <w:t xml:space="preserve">ספיר גרסטמן </w:t>
+      </w:r>
+    </w:p>
+    <w:p>
+      <w:pPr>
+        <w:ind w:left="720"/>
+        <w:rPr>
+          <w:rFonts w:ascii="Segoe UI" w:hAnsi="Segoe UI" w:cs="Segoe UI"/>
+          <w:rtl/>
+        </w:rPr>
+      </w:pPr>
+      <w:r>
+        <w:rPr>
+          <w:rFonts w:ascii="Segoe UI" w:hAnsi="Segoe UI" w:cs="Segoe UI"/>
+          <w:b/>
+          <w:bCs/>
+          <w:rtl/>
+        </w:rPr>
+        <w:t xml:space="preserve">רון קריספין </w:t>
+      </w:r>
+    </w:p>
+    <w:p>
+      <w:pPr>
+        <w:ind w:left="720"/>
+        <w:rPr>
+          <w:rFonts w:ascii="Segoe UI" w:hAnsi="Segoe UI" w:cs="Segoe UI"/>
+          <w:rtl/>
+        </w:rPr>
+      </w:pPr>
+      <w:r>
+        <w:rPr>
+          <w:rFonts w:ascii="Segoe UI" w:hAnsi="Segoe UI" w:cs="Segoe UI"/>
+          <w:b/>
+          <w:bCs/>
+          <w:rtl/>
+        </w:rPr>
+        <w:t xml:space="preserve">אופיר דגן </w:t>
       </w:r>
     </w:p>
     <w:p>
@@ -306,36 +246,8 @@
           <w:b/>
           <w:bCs/>
         </w:rPr>
-        <w:t xml:space="preserve">Table </w:t>
-      </w:r>
-      <w:proofErr w:type="spellStart"/>
-      <w:r>
-        <w:rPr>
-          <w:rFonts w:ascii="Segoe UI" w:hAnsi="Segoe UI" w:cs="Segoe UI"/>
-          <w:b/>
-          <w:bCs/>
-        </w:rPr>
-        <w:t>Colspan</w:t>
-      </w:r>
-      <w:proofErr w:type="spellEnd"/>
-      <w:r>
-        <w:rPr>
-          <w:rFonts w:ascii="Segoe UI" w:hAnsi="Segoe UI" w:cs="Segoe UI"/>
-          <w:b/>
-          <w:bCs/>
-        </w:rPr>
-        <w:t xml:space="preserve"> &amp; </w:t>
-      </w:r>
-      <w:proofErr w:type="spellStart"/>
-      <w:r>
-        <w:rPr>
-          <w:rFonts w:ascii="Segoe UI" w:hAnsi="Segoe UI" w:cs="Segoe UI"/>
-          <w:b/>
-          <w:bCs/>
-        </w:rPr>
-        <w:t>Rowspan</w:t>
-      </w:r>
-      <w:proofErr w:type="spellEnd"/>
+        <w:t>Table Colspan &amp; Rowspan</w:t>
+      </w:r>
       <w:r>
         <w:rPr>
           <w:rFonts w:ascii="Segoe UI" w:hAnsi="Segoe UI" w:cs="Segoe UI"/>
@@ -367,26 +279,46 @@
           <w:b/>
           <w:bCs/>
         </w:rPr>
-        <w:t>&amp;</w:t>
-      </w:r>
-      <w:proofErr w:type="spellStart"/>
-      <w:proofErr w:type="gramStart"/>
-      <w:r>
-        <w:rPr>
-          <w:rFonts w:ascii="Segoe UI" w:hAnsi="Segoe UI" w:cs="Segoe UI"/>
-          <w:b/>
-          <w:bCs/>
-        </w:rPr>
-        <w:t>nbsp</w:t>
-      </w:r>
-      <w:proofErr w:type="spellEnd"/>
-      <w:r>
-        <w:rPr>
-          <w:rFonts w:ascii="Segoe UI" w:hAnsi="Segoe UI" w:cs="Segoe UI"/>
-          <w:b/>
-          <w:bCs/>
-        </w:rPr>
-        <w:t>;</w:t>
+        <w:t>&amp;nbsp;</w:t>
+      </w:r>
+      <w:r>
+        <w:rPr>
+          <w:rFonts w:ascii="Segoe UI" w:hAnsi="Segoe UI" w:cs="Segoe UI"/>
+          <w:b/>
+          <w:bCs/>
+          <w:rtl/>
+        </w:rPr>
+        <w:t xml:space="preserve">- </w:t>
+      </w:r>
+      <w:r>
+        <w:rPr>
+          <w:rFonts w:ascii="Segoe UI" w:hAnsi="Segoe UI" w:cs="Segoe UI"/>
+        </w:rPr>
+        <w:t>non-breaking space</w:t>
+      </w:r>
+      <w:r>
+        <w:rPr>
+          <w:rFonts w:ascii="Segoe UI" w:hAnsi="Segoe UI" w:cs="Segoe UI"/>
+          <w:rtl/>
+        </w:rPr>
+        <w:t xml:space="preserve"> (תו רווח).</w:t>
+      </w:r>
+    </w:p>
+    <w:p>
+      <w:pPr>
+        <w:ind w:left="720"/>
+        <w:rPr>
+          <w:rFonts w:ascii="Segoe UI" w:hAnsi="Segoe UI" w:cs="Segoe UI"/>
+          <w:rtl/>
+        </w:rPr>
+      </w:pPr>
+      <w:r>
+        <w:rPr>
+          <w:rFonts w:ascii="Segoe UI" w:hAnsi="Segoe UI" w:cs="Segoe UI"/>
+          <w:b/>
+          <w:bCs/>
+        </w:rPr>
+        <w:t>Image Alt</w:t>
       </w:r>
       <w:r>
         <w:rPr>
@@ -397,45 +329,43 @@
         </w:rPr>
         <w:t>-</w:t>
       </w:r>
-      <w:proofErr w:type="gramEnd"/>
-      <w:r>
-        <w:rPr>
-          <w:rFonts w:ascii="Segoe UI" w:hAnsi="Segoe UI" w:cs="Segoe UI"/>
-          <w:b/>
-          <w:bCs/>
-          <w:rtl/>
-        </w:rPr>
-        <w:t xml:space="preserve"> </w:t>
-      </w:r>
-      <w:r>
-        <w:rPr>
-          <w:rFonts w:ascii="Segoe UI" w:hAnsi="Segoe UI" w:cs="Segoe UI"/>
-        </w:rPr>
-        <w:t>non-breaking space</w:t>
-      </w:r>
-      <w:r>
-        <w:rPr>
-          <w:rFonts w:ascii="Segoe UI" w:hAnsi="Segoe UI" w:cs="Segoe UI"/>
-          <w:rtl/>
-        </w:rPr>
-        <w:t xml:space="preserve"> (תו רווח).</w:t>
-      </w:r>
-    </w:p>
-    <w:p>
-      <w:pPr>
-        <w:ind w:left="720"/>
-        <w:rPr>
-          <w:rFonts w:ascii="Segoe UI" w:hAnsi="Segoe UI" w:cs="Segoe UI"/>
-          <w:rtl/>
-        </w:rPr>
-      </w:pPr>
-      <w:r>
-        <w:rPr>
-          <w:rFonts w:ascii="Segoe UI" w:hAnsi="Segoe UI" w:cs="Segoe UI"/>
-          <w:b/>
-          <w:bCs/>
-        </w:rPr>
-        <w:t>Image Alt</w:t>
+      <w:r>
+        <w:rPr>
+          <w:rFonts w:ascii="Segoe UI" w:hAnsi="Segoe UI" w:cs="Segoe UI"/>
+          <w:rtl/>
+        </w:rPr>
+        <w:t xml:space="preserve"> תכונה של תמונה המציגה כיתוב במקום התמונה אם היא לא מ</w:t>
+      </w:r>
+      <w:r>
+        <w:rPr>
+          <w:rFonts w:ascii="Segoe UI" w:hAnsi="Segoe UI" w:cs="Segoe UI" w:hint="cs"/>
+          <w:rtl/>
+        </w:rPr>
+        <w:t>וצ</w:t>
+      </w:r>
+      <w:r>
+        <w:rPr>
+          <w:rFonts w:ascii="Segoe UI" w:hAnsi="Segoe UI" w:cs="Segoe UI"/>
+          <w:rtl/>
+        </w:rPr>
+        <w:t>גת (מסיבות שונות, כדוגמת חיבור אינטרנט איטי או קישור לא תקין).</w:t>
+      </w:r>
+    </w:p>
+    <w:p>
+      <w:pPr>
+        <w:ind w:left="720"/>
+        <w:rPr>
+          <w:rFonts w:ascii="Segoe UI" w:hAnsi="Segoe UI" w:cs="Segoe UI"/>
+          <w:rtl/>
+        </w:rPr>
+      </w:pPr>
+      <w:r>
+        <w:rPr>
+          <w:rFonts w:ascii="Segoe UI" w:hAnsi="Segoe UI" w:cs="Segoe UI"/>
+          <w:b/>
+          <w:bCs/>
+        </w:rPr>
+        <w:t>&lt;p&gt;</w:t>
       </w:r>
       <w:r>
         <w:rPr>
@@ -451,38 +381,84 @@
           <w:rFonts w:ascii="Segoe UI" w:hAnsi="Segoe UI" w:cs="Segoe UI"/>
           <w:rtl/>
         </w:rPr>
-        <w:t xml:space="preserve"> תכונה של תמונה המציגה כיתוב במקום התמונה אם היא לא מ</w:t>
-      </w:r>
-      <w:r>
-        <w:rPr>
-          <w:rFonts w:ascii="Segoe UI" w:hAnsi="Segoe UI" w:cs="Segoe UI" w:hint="cs"/>
-          <w:rtl/>
-        </w:rPr>
-        <w:t>וצ</w:t>
-      </w:r>
-      <w:r>
-        <w:rPr>
-          <w:rFonts w:ascii="Segoe UI" w:hAnsi="Segoe UI" w:cs="Segoe UI"/>
-          <w:rtl/>
-        </w:rPr>
-        <w:t>גת (מסיבות שונות, כדוגמת חיבור אינטרנט איטי או קישור לא תקין).</w:t>
-      </w:r>
-    </w:p>
-    <w:p>
-      <w:pPr>
-        <w:ind w:left="720"/>
-        <w:rPr>
-          <w:rFonts w:ascii="Segoe UI" w:hAnsi="Segoe UI" w:cs="Segoe UI"/>
-          <w:rtl/>
-        </w:rPr>
-      </w:pPr>
-      <w:r>
-        <w:rPr>
-          <w:rFonts w:ascii="Segoe UI" w:hAnsi="Segoe UI" w:cs="Segoe UI"/>
-          <w:b/>
-          <w:bCs/>
-        </w:rPr>
-        <w:t>&lt;p&gt;</w:t>
+        <w:t xml:space="preserve"> פסקה. לפני ואחרי הפסקה </w:t>
+      </w:r>
+      <w:r>
+        <w:rPr>
+          <w:rFonts w:ascii="Segoe UI" w:hAnsi="Segoe UI" w:cs="Segoe UI" w:hint="cs"/>
+          <w:rtl/>
+        </w:rPr>
+        <w:t>תהיה</w:t>
+      </w:r>
+      <w:r>
+        <w:rPr>
+          <w:rFonts w:ascii="Segoe UI" w:hAnsi="Segoe UI" w:cs="Segoe UI"/>
+          <w:rtl/>
+        </w:rPr>
+        <w:t xml:space="preserve"> שורה ריקה באופן אוטומטי.</w:t>
+      </w:r>
+    </w:p>
+    <w:p>
+      <w:pPr>
+        <w:ind w:left="720"/>
+        <w:rPr>
+          <w:rFonts w:ascii="Segoe UI" w:hAnsi="Segoe UI" w:cs="Segoe UI"/>
+          <w:rtl/>
+        </w:rPr>
+      </w:pPr>
+      <w:r>
+        <w:rPr>
+          <w:rFonts w:ascii="Segoe UI" w:hAnsi="Segoe UI" w:cs="Segoe UI"/>
+          <w:b/>
+          <w:bCs/>
+        </w:rPr>
+        <w:t>Vertical Align, Align Items &amp; Text Align</w:t>
+      </w:r>
+      <w:r>
+        <w:rPr>
+          <w:rFonts w:ascii="Segoe UI" w:hAnsi="Segoe UI" w:cs="Segoe UI"/>
+          <w:b/>
+          <w:bCs/>
+          <w:rtl/>
+        </w:rPr>
+        <w:t xml:space="preserve">- </w:t>
+      </w:r>
+      <w:r>
+        <w:rPr>
+          <w:rFonts w:ascii="Segoe UI" w:hAnsi="Segoe UI" w:cs="Segoe UI"/>
+          <w:rtl/>
+        </w:rPr>
+        <w:t xml:space="preserve">יישור ע"פ הציר האנכי/אופקי. </w:t>
+      </w:r>
+      <w:r>
+        <w:rPr>
+          <w:rFonts w:ascii="Segoe UI" w:hAnsi="Segoe UI" w:cs="Segoe UI"/>
+        </w:rPr>
+        <w:t>Text Align</w:t>
+      </w:r>
+      <w:r>
+        <w:rPr>
+          <w:rFonts w:ascii="Segoe UI" w:hAnsi="Segoe UI" w:cs="Segoe UI"/>
+          <w:rtl/>
+        </w:rPr>
+        <w:t xml:space="preserve"> מתייחס בעיקר לטקסט אבל עובד גם על אלמנטים נוספים.</w:t>
+      </w:r>
+    </w:p>
+    <w:p>
+      <w:pPr>
+        <w:ind w:left="720"/>
+        <w:rPr>
+          <w:rFonts w:ascii="Segoe UI" w:hAnsi="Segoe UI" w:cs="Segoe UI"/>
+          <w:rtl/>
+        </w:rPr>
+      </w:pPr>
+      <w:r>
+        <w:rPr>
+          <w:rFonts w:ascii="Segoe UI" w:hAnsi="Segoe UI" w:cs="Segoe UI"/>
+          <w:b/>
+          <w:bCs/>
+        </w:rPr>
+        <w:t>Textarea</w:t>
       </w:r>
       <w:r>
         <w:rPr>
@@ -498,38 +474,142 @@
           <w:rFonts w:ascii="Segoe UI" w:hAnsi="Segoe UI" w:cs="Segoe UI"/>
           <w:rtl/>
         </w:rPr>
-        <w:t xml:space="preserve"> פסקה. לפני ואחרי הפסקה </w:t>
-      </w:r>
-      <w:r>
-        <w:rPr>
-          <w:rFonts w:ascii="Segoe UI" w:hAnsi="Segoe UI" w:cs="Segoe UI" w:hint="cs"/>
-          <w:rtl/>
-        </w:rPr>
-        <w:t>תהיה</w:t>
-      </w:r>
-      <w:r>
-        <w:rPr>
-          <w:rFonts w:ascii="Segoe UI" w:hAnsi="Segoe UI" w:cs="Segoe UI"/>
-          <w:rtl/>
-        </w:rPr>
-        <w:t xml:space="preserve"> שורה ריקה באופן אוטומטי.</w:t>
-      </w:r>
-    </w:p>
-    <w:p>
-      <w:pPr>
-        <w:ind w:left="720"/>
-        <w:rPr>
-          <w:rFonts w:ascii="Segoe UI" w:hAnsi="Segoe UI" w:cs="Segoe UI"/>
-          <w:rtl/>
-        </w:rPr>
-      </w:pPr>
-      <w:r>
-        <w:rPr>
-          <w:rFonts w:ascii="Segoe UI" w:hAnsi="Segoe UI" w:cs="Segoe UI"/>
-          <w:b/>
-          <w:bCs/>
-        </w:rPr>
-        <w:t>Vertical Align, Align Items &amp; Text Align</w:t>
+        <w:t xml:space="preserve"> אלמנט טופס לקבלת טקסט ארוך מהמשתמש.</w:t>
+      </w:r>
+    </w:p>
+    <w:p>
+      <w:pPr>
+        <w:ind w:left="720"/>
+        <w:rPr>
+          <w:rFonts w:ascii="Segoe UI" w:hAnsi="Segoe UI" w:cs="Segoe UI"/>
+          <w:rtl/>
+        </w:rPr>
+      </w:pPr>
+      <w:r>
+        <w:rPr>
+          <w:rFonts w:ascii="Segoe UI" w:hAnsi="Segoe UI" w:cs="Segoe UI"/>
+          <w:b/>
+          <w:bCs/>
+        </w:rPr>
+        <w:t>Maxlength</w:t>
+      </w:r>
+      <w:r>
+        <w:rPr>
+          <w:rFonts w:ascii="Segoe UI" w:hAnsi="Segoe UI" w:cs="Segoe UI"/>
+          <w:b/>
+          <w:bCs/>
+          <w:rtl/>
+        </w:rPr>
+        <w:t>-</w:t>
+      </w:r>
+      <w:r>
+        <w:rPr>
+          <w:rFonts w:ascii="Segoe UI" w:hAnsi="Segoe UI" w:cs="Segoe UI"/>
+          <w:rtl/>
+        </w:rPr>
+        <w:t xml:space="preserve"> תכונה המגבילה את כמות התווים באלמנט מסוג </w:t>
+      </w:r>
+      <w:r>
+        <w:rPr>
+          <w:rFonts w:ascii="Segoe UI" w:hAnsi="Segoe UI" w:cs="Segoe UI"/>
+        </w:rPr>
+        <w:t>input</w:t>
+      </w:r>
+      <w:r>
+        <w:rPr>
+          <w:rFonts w:ascii="Segoe UI" w:hAnsi="Segoe UI" w:cs="Segoe UI"/>
+          <w:rtl/>
+        </w:rPr>
+        <w:t xml:space="preserve"> או </w:t>
+      </w:r>
+      <w:r>
+        <w:rPr>
+          <w:rFonts w:ascii="Segoe UI" w:hAnsi="Segoe UI" w:cs="Segoe UI"/>
+        </w:rPr>
+        <w:t>textarea</w:t>
+      </w:r>
+      <w:r>
+        <w:rPr>
+          <w:rFonts w:ascii="Segoe UI" w:hAnsi="Segoe UI" w:cs="Segoe UI"/>
+          <w:rtl/>
+        </w:rPr>
+        <w:t>.</w:t>
+      </w:r>
+    </w:p>
+    <w:p>
+      <w:pPr>
+        <w:ind w:left="720"/>
+        <w:rPr>
+          <w:rFonts w:ascii="Segoe UI" w:hAnsi="Segoe UI" w:cs="Segoe UI"/>
+          <w:rtl/>
+        </w:rPr>
+      </w:pPr>
+      <w:r>
+        <w:rPr>
+          <w:rFonts w:ascii="Segoe UI" w:hAnsi="Segoe UI" w:cs="Segoe UI"/>
+          <w:b/>
+          <w:bCs/>
+        </w:rPr>
+        <w:t>Placeholder</w:t>
+      </w:r>
+      <w:r>
+        <w:rPr>
+          <w:rFonts w:ascii="Segoe UI" w:hAnsi="Segoe UI" w:cs="Segoe UI"/>
+          <w:b/>
+          <w:bCs/>
+          <w:rtl/>
+        </w:rPr>
+        <w:t>-</w:t>
+      </w:r>
+      <w:r>
+        <w:rPr>
+          <w:rFonts w:ascii="Segoe UI" w:hAnsi="Segoe UI" w:cs="Segoe UI"/>
+          <w:rtl/>
+        </w:rPr>
+        <w:t xml:space="preserve"> כיתוב המוצג בחלונית אלמנט </w:t>
+      </w:r>
+      <w:r>
+        <w:rPr>
+          <w:rFonts w:ascii="Segoe UI" w:hAnsi="Segoe UI" w:cs="Segoe UI"/>
+        </w:rPr>
+        <w:t>input</w:t>
+      </w:r>
+      <w:r>
+        <w:rPr>
+          <w:rFonts w:ascii="Segoe UI" w:hAnsi="Segoe UI" w:cs="Segoe UI"/>
+          <w:rtl/>
+        </w:rPr>
+        <w:t xml:space="preserve"> או </w:t>
+      </w:r>
+      <w:r>
+        <w:rPr>
+          <w:rFonts w:ascii="Segoe UI" w:hAnsi="Segoe UI" w:cs="Segoe UI"/>
+        </w:rPr>
+        <w:t>textarea</w:t>
+      </w:r>
+      <w:r>
+        <w:rPr>
+          <w:rFonts w:ascii="Segoe UI" w:hAnsi="Segoe UI" w:cs="Segoe UI"/>
+          <w:rtl/>
+        </w:rPr>
+        <w:t xml:space="preserve"> שנעלם ברגע שמתחילים להקליד על גביו ומשמש לרוב כדי להסביר למשתמש את מטרת הקלט/הנחיות שונות.</w:t>
+      </w:r>
+    </w:p>
+    <w:p>
+      <w:pPr>
+        <w:ind w:left="720"/>
+        <w:rPr>
+          <w:rFonts w:ascii="Segoe UI" w:hAnsi="Segoe UI" w:cs="Segoe UI"/>
+          <w:rtl/>
+        </w:rPr>
+      </w:pPr>
+      <w:r>
+        <w:rPr>
+          <w:rFonts w:ascii="Segoe UI" w:hAnsi="Segoe UI" w:cs="Segoe UI"/>
+          <w:b/>
+          <w:bCs/>
+        </w:rPr>
+        <w:t>Border Spacing</w:t>
       </w:r>
       <w:r>
         <w:rPr>
@@ -545,40 +625,25 @@
           <w:rFonts w:ascii="Segoe UI" w:hAnsi="Segoe UI" w:cs="Segoe UI"/>
           <w:rtl/>
         </w:rPr>
-        <w:t xml:space="preserve">יישור ע"פ הציר האנכי/אופקי. </w:t>
-      </w:r>
-      <w:r>
-        <w:rPr>
-          <w:rFonts w:ascii="Segoe UI" w:hAnsi="Segoe UI" w:cs="Segoe UI"/>
-        </w:rPr>
-        <w:t>Text Align</w:t>
-      </w:r>
-      <w:r>
-        <w:rPr>
-          <w:rFonts w:ascii="Segoe UI" w:hAnsi="Segoe UI" w:cs="Segoe UI"/>
-          <w:rtl/>
-        </w:rPr>
-        <w:t xml:space="preserve"> מתייחס בעיקר לטקסט אבל עובד גם על אלמנטים נוספים.</w:t>
-      </w:r>
-    </w:p>
-    <w:p>
-      <w:pPr>
-        <w:ind w:left="720"/>
-        <w:rPr>
-          <w:rFonts w:ascii="Segoe UI" w:hAnsi="Segoe UI" w:cs="Segoe UI"/>
-          <w:rtl/>
-        </w:rPr>
-      </w:pPr>
-      <w:proofErr w:type="spellStart"/>
-      <w:r>
-        <w:rPr>
-          <w:rFonts w:ascii="Segoe UI" w:hAnsi="Segoe UI" w:cs="Segoe UI"/>
-          <w:b/>
-          <w:bCs/>
-        </w:rPr>
-        <w:t>Textarea</w:t>
-      </w:r>
-      <w:proofErr w:type="spellEnd"/>
+        <w:t>תכונה של טבלה המגדירה את הרווחים בין התאים בטבלה.</w:t>
+      </w:r>
+    </w:p>
+    <w:p>
+      <w:pPr>
+        <w:ind w:left="720"/>
+        <w:rPr>
+          <w:rFonts w:ascii="Segoe UI" w:hAnsi="Segoe UI" w:cs="Segoe UI"/>
+          <w:rtl/>
+        </w:rPr>
+      </w:pPr>
+      <w:r>
+        <w:rPr>
+          <w:rFonts w:ascii="Segoe UI" w:hAnsi="Segoe UI" w:cs="Segoe UI"/>
+          <w:b/>
+          <w:bCs/>
+        </w:rPr>
+        <w:t>Display</w:t>
+      </w:r>
       <w:r>
         <w:rPr>
           <w:rFonts w:ascii="Segoe UI" w:hAnsi="Segoe UI" w:cs="Segoe UI"/>
@@ -593,196 +658,6 @@
           <w:rFonts w:ascii="Segoe UI" w:hAnsi="Segoe UI" w:cs="Segoe UI"/>
           <w:rtl/>
         </w:rPr>
-        <w:t xml:space="preserve"> אלמנט טופס לקבלת טקסט ארוך מהמשתמש.</w:t>
-      </w:r>
-    </w:p>
-    <w:p>
-      <w:pPr>
-        <w:ind w:left="720"/>
-        <w:rPr>
-          <w:rFonts w:ascii="Segoe UI" w:hAnsi="Segoe UI" w:cs="Segoe UI"/>
-          <w:rtl/>
-        </w:rPr>
-      </w:pPr>
-      <w:proofErr w:type="spellStart"/>
-      <w:r>
-        <w:rPr>
-          <w:rFonts w:ascii="Segoe UI" w:hAnsi="Segoe UI" w:cs="Segoe UI"/>
-          <w:b/>
-          <w:bCs/>
-        </w:rPr>
-        <w:t>Maxlength</w:t>
-      </w:r>
-      <w:proofErr w:type="spellEnd"/>
-      <w:r>
-        <w:rPr>
-          <w:rFonts w:ascii="Segoe UI" w:hAnsi="Segoe UI" w:cs="Segoe UI"/>
-          <w:b/>
-          <w:bCs/>
-          <w:rtl/>
-        </w:rPr>
-        <w:t>-</w:t>
-      </w:r>
-      <w:r>
-        <w:rPr>
-          <w:rFonts w:ascii="Segoe UI" w:hAnsi="Segoe UI" w:cs="Segoe UI"/>
-          <w:rtl/>
-        </w:rPr>
-        <w:t xml:space="preserve"> תכונה המגבילה את כמות התווים באלמנט מסוג </w:t>
-      </w:r>
-      <w:r>
-        <w:rPr>
-          <w:rFonts w:ascii="Segoe UI" w:hAnsi="Segoe UI" w:cs="Segoe UI"/>
-        </w:rPr>
-        <w:t>input</w:t>
-      </w:r>
-      <w:r>
-        <w:rPr>
-          <w:rFonts w:ascii="Segoe UI" w:hAnsi="Segoe UI" w:cs="Segoe UI"/>
-          <w:rtl/>
-        </w:rPr>
-        <w:t xml:space="preserve"> או </w:t>
-      </w:r>
-      <w:proofErr w:type="spellStart"/>
-      <w:r>
-        <w:rPr>
-          <w:rFonts w:ascii="Segoe UI" w:hAnsi="Segoe UI" w:cs="Segoe UI"/>
-        </w:rPr>
-        <w:t>textarea</w:t>
-      </w:r>
-      <w:proofErr w:type="spellEnd"/>
-      <w:r>
-        <w:rPr>
-          <w:rFonts w:ascii="Segoe UI" w:hAnsi="Segoe UI" w:cs="Segoe UI"/>
-          <w:rtl/>
-        </w:rPr>
-        <w:t>.</w:t>
-      </w:r>
-    </w:p>
-    <w:p>
-      <w:pPr>
-        <w:ind w:left="720"/>
-        <w:rPr>
-          <w:rFonts w:ascii="Segoe UI" w:hAnsi="Segoe UI" w:cs="Segoe UI"/>
-          <w:rtl/>
-        </w:rPr>
-      </w:pPr>
-      <w:r>
-        <w:rPr>
-          <w:rFonts w:ascii="Segoe UI" w:hAnsi="Segoe UI" w:cs="Segoe UI"/>
-          <w:b/>
-          <w:bCs/>
-        </w:rPr>
-        <w:t>Placeholder</w:t>
-      </w:r>
-      <w:r>
-        <w:rPr>
-          <w:rFonts w:ascii="Segoe UI" w:hAnsi="Segoe UI" w:cs="Segoe UI"/>
-          <w:b/>
-          <w:bCs/>
-          <w:rtl/>
-        </w:rPr>
-        <w:t>-</w:t>
-      </w:r>
-      <w:r>
-        <w:rPr>
-          <w:rFonts w:ascii="Segoe UI" w:hAnsi="Segoe UI" w:cs="Segoe UI"/>
-          <w:rtl/>
-        </w:rPr>
-        <w:t xml:space="preserve"> כיתוב המוצג בחלונית אלמנט </w:t>
-      </w:r>
-      <w:r>
-        <w:rPr>
-          <w:rFonts w:ascii="Segoe UI" w:hAnsi="Segoe UI" w:cs="Segoe UI"/>
-        </w:rPr>
-        <w:t>input</w:t>
-      </w:r>
-      <w:r>
-        <w:rPr>
-          <w:rFonts w:ascii="Segoe UI" w:hAnsi="Segoe UI" w:cs="Segoe UI"/>
-          <w:rtl/>
-        </w:rPr>
-        <w:t xml:space="preserve"> או </w:t>
-      </w:r>
-      <w:proofErr w:type="spellStart"/>
-      <w:r>
-        <w:rPr>
-          <w:rFonts w:ascii="Segoe UI" w:hAnsi="Segoe UI" w:cs="Segoe UI"/>
-        </w:rPr>
-        <w:t>textarea</w:t>
-      </w:r>
-      <w:proofErr w:type="spellEnd"/>
-      <w:r>
-        <w:rPr>
-          <w:rFonts w:ascii="Segoe UI" w:hAnsi="Segoe UI" w:cs="Segoe UI"/>
-          <w:rtl/>
-        </w:rPr>
-        <w:t xml:space="preserve"> שנעלם ברגע שמתחילים להקליד על גביו ומשמש לרוב כדי להסביר למשתמש את מטרת הקלט/הנחיות שונות.</w:t>
-      </w:r>
-    </w:p>
-    <w:p>
-      <w:pPr>
-        <w:ind w:left="720"/>
-        <w:rPr>
-          <w:rFonts w:ascii="Segoe UI" w:hAnsi="Segoe UI" w:cs="Segoe UI"/>
-          <w:rtl/>
-        </w:rPr>
-      </w:pPr>
-      <w:r>
-        <w:rPr>
-          <w:rFonts w:ascii="Segoe UI" w:hAnsi="Segoe UI" w:cs="Segoe UI"/>
-          <w:b/>
-          <w:bCs/>
-        </w:rPr>
-        <w:t>Border Spacing</w:t>
-      </w:r>
-      <w:r>
-        <w:rPr>
-          <w:rFonts w:ascii="Segoe UI" w:hAnsi="Segoe UI" w:cs="Segoe UI"/>
-          <w:b/>
-          <w:bCs/>
-          <w:rtl/>
-        </w:rPr>
-        <w:t xml:space="preserve">- </w:t>
-      </w:r>
-      <w:r>
-        <w:rPr>
-          <w:rFonts w:ascii="Segoe UI" w:hAnsi="Segoe UI" w:cs="Segoe UI"/>
-          <w:rtl/>
-        </w:rPr>
-        <w:t>תכונה של טבלה המגדירה את הרווחים בין התאים בטבלה.</w:t>
-      </w:r>
-    </w:p>
-    <w:p>
-      <w:pPr>
-        <w:ind w:left="720"/>
-        <w:rPr>
-          <w:rFonts w:ascii="Segoe UI" w:hAnsi="Segoe UI" w:cs="Segoe UI"/>
-          <w:rtl/>
-        </w:rPr>
-      </w:pPr>
-      <w:r>
-        <w:rPr>
-          <w:rFonts w:ascii="Segoe UI" w:hAnsi="Segoe UI" w:cs="Segoe UI"/>
-          <w:b/>
-          <w:bCs/>
-        </w:rPr>
-        <w:t>Display</w:t>
-      </w:r>
-      <w:r>
-        <w:rPr>
-          <w:rFonts w:ascii="Segoe UI" w:hAnsi="Segoe UI" w:cs="Segoe UI"/>
-          <w:b/>
-          <w:bCs/>
-          <w:rtl/>
-        </w:rPr>
-        <w:t>-</w:t>
-      </w:r>
-      <w:r>
-        <w:rPr>
-          <w:rFonts w:ascii="Segoe UI" w:hAnsi="Segoe UI" w:cs="Segoe UI"/>
-          <w:rtl/>
-        </w:rPr>
         <w:t xml:space="preserve"> תכונה המגדירה את התצוגה של אלמנט </w:t>
       </w:r>
       <w:r>
@@ -797,23 +672,7 @@
           <w:rFonts w:ascii="Segoe UI" w:hAnsi="Segoe UI" w:cs="Segoe UI"/>
           <w:rtl/>
         </w:rPr>
-        <w:t xml:space="preserve"> (יופיע/לא יופיע </w:t>
-      </w:r>
-      <w:proofErr w:type="gramStart"/>
-      <w:r>
-        <w:rPr>
-          <w:rFonts w:ascii="Segoe UI" w:hAnsi="Segoe UI" w:cs="Segoe UI"/>
-          <w:rtl/>
-        </w:rPr>
-        <w:t>ועוד..</w:t>
-      </w:r>
-      <w:proofErr w:type="gramEnd"/>
-      <w:r>
-        <w:rPr>
-          <w:rFonts w:ascii="Segoe UI" w:hAnsi="Segoe UI" w:cs="Segoe UI"/>
-          <w:rtl/>
-        </w:rPr>
-        <w:t>)</w:t>
+        <w:t xml:space="preserve"> (יופיע/לא יופיע ועוד..)</w:t>
       </w:r>
     </w:p>
     <w:p>
@@ -1048,25 +907,7 @@
           <w:b/>
           <w:bCs/>
         </w:rPr>
-        <w:t>&lt;</w:t>
-      </w:r>
-      <w:proofErr w:type="spellStart"/>
-      <w:r>
-        <w:rPr>
-          <w:rFonts w:ascii="Segoe UI" w:hAnsi="Segoe UI" w:cs="Segoe UI"/>
-          <w:b/>
-          <w:bCs/>
-        </w:rPr>
-        <w:t>hr</w:t>
-      </w:r>
-      <w:proofErr w:type="spellEnd"/>
-      <w:r>
-        <w:rPr>
-          <w:rFonts w:ascii="Segoe UI" w:hAnsi="Segoe UI" w:cs="Segoe UI"/>
-          <w:b/>
-          <w:bCs/>
-        </w:rPr>
-        <w:t>&gt;</w:t>
+        <w:t>&lt;hr&gt;</w:t>
       </w:r>
       <w:r>
         <w:rPr>
@@ -1095,34 +936,17 @@
           <w:rFonts w:ascii="Segoe UI" w:hAnsi="Segoe UI" w:cs="Segoe UI" w:hint="cs"/>
           <w:rtl/>
         </w:rPr>
-        <w:t xml:space="preserve"> המשמש כחוצץ בין נושאים- </w:t>
-      </w:r>
-      <w:proofErr w:type="spellStart"/>
-      <w:r>
-        <w:rPr>
-          <w:rFonts w:ascii="Segoe UI" w:hAnsi="Segoe UI" w:cs="Segoe UI" w:hint="cs"/>
-          <w:rtl/>
-        </w:rPr>
-        <w:t>בדיפולט</w:t>
-      </w:r>
-      <w:proofErr w:type="spellEnd"/>
-      <w:r>
-        <w:rPr>
-          <w:rFonts w:ascii="Segoe UI" w:hAnsi="Segoe UI" w:cs="Segoe UI" w:hint="cs"/>
-          <w:rtl/>
-        </w:rPr>
-        <w:t xml:space="preserve"> נוצר קו הפרדה אופקי.</w:t>
-      </w:r>
-    </w:p>
-    <w:p>
-      <w:pPr>
-        <w:ind w:left="720"/>
-        <w:rPr>
-          <w:rFonts w:ascii="Segoe UI" w:hAnsi="Segoe UI" w:cs="Segoe UI"/>
-          <w:rtl/>
-        </w:rPr>
-      </w:pPr>
-      <w:proofErr w:type="gramStart"/>
+        <w:t xml:space="preserve"> המשמש כחוצץ בין נושאים- בדיפולט נוצר קו הפרדה אופקי.</w:t>
+      </w:r>
+    </w:p>
+    <w:p>
+      <w:pPr>
+        <w:ind w:left="720"/>
+        <w:rPr>
+          <w:rFonts w:ascii="Segoe UI" w:hAnsi="Segoe UI" w:cs="Segoe UI"/>
+          <w:rtl/>
+        </w:rPr>
+      </w:pPr>
       <w:r>
         <w:rPr>
           <w:rFonts w:ascii="Segoe UI" w:hAnsi="Segoe UI" w:cs="Segoe UI"/>
@@ -1137,16 +961,7 @@
           <w:b/>
           <w:bCs/>
         </w:rPr>
-        <w:t>(</w:t>
-      </w:r>
-      <w:proofErr w:type="gramEnd"/>
-      <w:r>
-        <w:rPr>
-          <w:rFonts w:ascii="Segoe UI" w:hAnsi="Segoe UI" w:cs="Segoe UI"/>
-          <w:b/>
-          <w:bCs/>
-        </w:rPr>
-        <w:t>)</w:t>
+        <w:t>()</w:t>
       </w:r>
       <w:r>
         <w:rPr>
@@ -1184,14 +999,12 @@
         </w:rPr>
         <w:t xml:space="preserve"> אם הערך לא ניתן להמרה- יוחזר </w:t>
       </w:r>
-      <w:proofErr w:type="spellStart"/>
       <w:r>
         <w:rPr>
           <w:rFonts w:ascii="Segoe UI" w:hAnsi="Segoe UI" w:cs="Segoe UI"/>
         </w:rPr>
         <w:t>NaN</w:t>
       </w:r>
-      <w:proofErr w:type="spellEnd"/>
       <w:r>
         <w:rPr>
           <w:rFonts w:ascii="Segoe UI" w:hAnsi="Segoe UI" w:cs="Segoe UI" w:hint="cs"/>
@@ -1378,7 +1191,6 @@
           <w:rtl/>
         </w:rPr>
       </w:pPr>
-      <w:proofErr w:type="spellStart"/>
       <w:r>
         <w:rPr>
           <w:rFonts w:ascii="Segoe UI" w:hAnsi="Segoe UI" w:cs="Segoe UI" w:hint="cs"/>
@@ -1393,16 +1205,7 @@
           <w:b/>
           <w:bCs/>
         </w:rPr>
-        <w:t>SON.parse</w:t>
-      </w:r>
-      <w:proofErr w:type="spellEnd"/>
-      <w:r>
-        <w:rPr>
-          <w:rFonts w:ascii="Segoe UI" w:hAnsi="Segoe UI" w:cs="Segoe UI"/>
-          <w:b/>
-          <w:bCs/>
-        </w:rPr>
-        <w:t>()</w:t>
+        <w:t>SON.parse()</w:t>
       </w:r>
       <w:r>
         <w:rPr>
@@ -1493,7 +1296,6 @@
           <w:rtl/>
         </w:rPr>
       </w:pPr>
-      <w:proofErr w:type="spellStart"/>
       <w:r>
         <w:rPr>
           <w:rFonts w:ascii="Segoe UI" w:hAnsi="Segoe UI" w:cs="Segoe UI" w:hint="cs"/>
@@ -1508,16 +1310,7 @@
           <w:b/>
           <w:bCs/>
         </w:rPr>
-        <w:t>SON.stringfy</w:t>
-      </w:r>
-      <w:proofErr w:type="spellEnd"/>
-      <w:r>
-        <w:rPr>
-          <w:rFonts w:ascii="Segoe UI" w:hAnsi="Segoe UI" w:cs="Segoe UI"/>
-          <w:b/>
-          <w:bCs/>
-        </w:rPr>
-        <w:t>()</w:t>
+        <w:t>SON.stringfy()</w:t>
       </w:r>
       <w:r>
         <w:rPr>
@@ -1615,8 +1408,6 @@
           <w:rtl/>
         </w:rPr>
       </w:pPr>
-      <w:proofErr w:type="spellStart"/>
-      <w:proofErr w:type="gramStart"/>
       <w:r>
         <w:rPr>
           <w:rFonts w:ascii="Segoe UI" w:hAnsi="Segoe UI" w:cs="Segoe UI"/>
@@ -1631,25 +1422,7 @@
           <w:b/>
           <w:bCs/>
         </w:rPr>
-        <w:t>orEach</w:t>
-      </w:r>
-      <w:proofErr w:type="spellEnd"/>
-      <w:r>
-        <w:rPr>
-          <w:rFonts w:ascii="Segoe UI" w:hAnsi="Segoe UI" w:cs="Segoe UI"/>
-          <w:b/>
-          <w:bCs/>
-        </w:rPr>
-        <w:t>(</w:t>
-      </w:r>
-      <w:proofErr w:type="gramEnd"/>
-      <w:r>
-        <w:rPr>
-          <w:rFonts w:ascii="Segoe UI" w:hAnsi="Segoe UI" w:cs="Segoe UI"/>
-          <w:b/>
-          <w:bCs/>
-        </w:rPr>
-        <w:t>)</w:t>
+        <w:t>orEach()</w:t>
       </w:r>
       <w:r>
         <w:rPr>
@@ -1735,7 +1508,6 @@
           <w:rtl/>
         </w:rPr>
       </w:pPr>
-      <w:proofErr w:type="spellStart"/>
       <w:r>
         <w:rPr>
           <w:rFonts w:ascii="Segoe UI" w:hAnsi="Segoe UI" w:cs="Segoe UI" w:hint="cs"/>
@@ -1754,94 +1526,236 @@
           <w:color w:val="000000"/>
           <w:shd w:val="clear" w:color="auto" w:fill="FFFFFF"/>
         </w:rPr>
-        <w:t>ocument.addEventListener</w:t>
-      </w:r>
-      <w:proofErr w:type="spellEnd"/>
-      <w:r>
-        <w:rPr>
+        <w:t>ocument.addEventListener(</w:t>
+      </w:r>
+      <w:r>
+        <w:rPr>
+          <w:rStyle w:val="a4"/>
           <w:rFonts w:ascii="Segoe UI" w:hAnsi="Segoe UI" w:cs="Segoe UI"/>
           <w:b/>
           <w:bCs/>
           <w:color w:val="000000"/>
           <w:shd w:val="clear" w:color="auto" w:fill="FFFFFF"/>
         </w:rPr>
-        <w:t>(</w:t>
-      </w:r>
-      <w:r>
-        <w:rPr>
-          <w:rStyle w:val="a4"/>
+        <w:t>event</w:t>
+      </w:r>
+      <w:r>
+        <w:rPr>
           <w:rFonts w:ascii="Segoe UI" w:hAnsi="Segoe UI" w:cs="Segoe UI"/>
           <w:b/>
           <w:bCs/>
           <w:color w:val="000000"/>
           <w:shd w:val="clear" w:color="auto" w:fill="FFFFFF"/>
         </w:rPr>
-        <w:t>event</w:t>
-      </w:r>
-      <w:r>
-        <w:rPr>
+        <w:t>, </w:t>
+      </w:r>
+      <w:r>
+        <w:rPr>
+          <w:rStyle w:val="a4"/>
           <w:rFonts w:ascii="Segoe UI" w:hAnsi="Segoe UI" w:cs="Segoe UI"/>
           <w:b/>
           <w:bCs/>
           <w:color w:val="000000"/>
           <w:shd w:val="clear" w:color="auto" w:fill="FFFFFF"/>
         </w:rPr>
-        <w:t>, </w:t>
-      </w:r>
-      <w:r>
-        <w:rPr>
-          <w:rStyle w:val="a4"/>
+        <w:t>function</w:t>
+      </w:r>
+      <w:r>
+        <w:rPr>
           <w:rFonts w:ascii="Segoe UI" w:hAnsi="Segoe UI" w:cs="Segoe UI"/>
           <w:b/>
           <w:bCs/>
           <w:color w:val="000000"/>
           <w:shd w:val="clear" w:color="auto" w:fill="FFFFFF"/>
         </w:rPr>
-        <w:t>function</w:t>
-      </w:r>
-      <w:r>
-        <w:rPr>
+        <w:t>, </w:t>
+      </w:r>
+      <w:r>
+        <w:rPr>
+          <w:rStyle w:val="a4"/>
           <w:rFonts w:ascii="Segoe UI" w:hAnsi="Segoe UI" w:cs="Segoe UI"/>
           <w:b/>
           <w:bCs/>
           <w:color w:val="000000"/>
           <w:shd w:val="clear" w:color="auto" w:fill="FFFFFF"/>
         </w:rPr>
-        <w:t>, </w:t>
-      </w:r>
-      <w:r>
-        <w:rPr>
-          <w:rStyle w:val="a4"/>
+        <w:t>Capture</w:t>
+      </w:r>
+      <w:r>
+        <w:rPr>
           <w:rFonts w:ascii="Segoe UI" w:hAnsi="Segoe UI" w:cs="Segoe UI"/>
           <w:b/>
           <w:bCs/>
           <w:color w:val="000000"/>
           <w:shd w:val="clear" w:color="auto" w:fill="FFFFFF"/>
         </w:rPr>
+        <w:t>)</w:t>
+      </w:r>
+      <w:r>
+        <w:rPr>
+          <w:rFonts w:ascii="Segoe UI" w:hAnsi="Segoe UI" w:cs="Segoe UI" w:hint="cs"/>
+          <w:b/>
+          <w:bCs/>
+          <w:rtl/>
+        </w:rPr>
+        <w:t>-</w:t>
+      </w:r>
+      <w:r>
+        <w:rPr>
+          <w:rFonts w:ascii="Segoe UI" w:hAnsi="Segoe UI" w:cs="Segoe UI" w:hint="cs"/>
+          <w:rtl/>
+        </w:rPr>
+        <w:t xml:space="preserve"> </w:t>
+      </w:r>
+      <w:r>
+        <w:rPr>
+          <w:rFonts w:ascii="Segoe UI" w:hAnsi="Segoe UI" w:cs="Segoe UI" w:hint="cs"/>
+          <w:rtl/>
+        </w:rPr>
+        <w:t>מתודה</w:t>
+      </w:r>
+      <w:r>
+        <w:rPr>
+          <w:rFonts w:ascii="Segoe UI" w:hAnsi="Segoe UI" w:cs="Segoe UI" w:hint="cs"/>
+          <w:rtl/>
+        </w:rPr>
+        <w:t xml:space="preserve"> ב- </w:t>
+      </w:r>
+      <w:r>
+        <w:rPr>
+          <w:rFonts w:ascii="Segoe UI" w:hAnsi="Segoe UI" w:cs="Segoe UI"/>
+        </w:rPr>
+        <w:t>JavaScript</w:t>
+      </w:r>
+      <w:r>
+        <w:rPr>
+          <w:rFonts w:ascii="Segoe UI" w:hAnsi="Segoe UI" w:cs="Segoe UI" w:hint="cs"/>
+          <w:rtl/>
+        </w:rPr>
+        <w:t xml:space="preserve"> </w:t>
+      </w:r>
+      <w:r>
+        <w:rPr>
+          <w:rFonts w:ascii="Segoe UI" w:hAnsi="Segoe UI" w:cs="Segoe UI" w:hint="cs"/>
+          <w:rtl/>
+        </w:rPr>
+        <w:t xml:space="preserve">המשמשת לצירוף "מנהל אירוע" למסמך, כלומר מה לבצע באירוע זה. הארגומנט </w:t>
+      </w:r>
+      <w:r>
+        <w:rPr>
+          <w:rFonts w:ascii="Segoe UI" w:hAnsi="Segoe UI" w:cs="Segoe UI"/>
+        </w:rPr>
+        <w:t>event</w:t>
+      </w:r>
+      <w:r>
+        <w:rPr>
+          <w:rFonts w:ascii="Segoe UI" w:hAnsi="Segoe UI" w:cs="Segoe UI" w:hint="cs"/>
+          <w:rtl/>
+        </w:rPr>
+        <w:t xml:space="preserve"> משמש כשם האירוע</w:t>
+      </w:r>
+      <w:r>
+        <w:rPr>
+          <w:rFonts w:ascii="Segoe UI" w:hAnsi="Segoe UI" w:cs="Segoe UI" w:hint="cs"/>
+          <w:rtl/>
+        </w:rPr>
+        <w:t>-</w:t>
+      </w:r>
+      <w:r>
+        <w:rPr>
+          <w:rFonts w:ascii="Segoe UI" w:hAnsi="Segoe UI" w:cs="Segoe UI" w:hint="cs"/>
+          <w:rtl/>
+        </w:rPr>
+        <w:t xml:space="preserve"> לדוגמה </w:t>
+      </w:r>
+      <w:r>
+        <w:rPr>
+          <w:rFonts w:ascii="Segoe UI" w:hAnsi="Segoe UI" w:cs="Segoe UI"/>
+        </w:rPr>
+        <w:t>click</w:t>
+      </w:r>
+      <w:r>
+        <w:rPr>
+          <w:rFonts w:ascii="Segoe UI" w:hAnsi="Segoe UI" w:cs="Segoe UI" w:hint="cs"/>
+          <w:rtl/>
+        </w:rPr>
+        <w:t xml:space="preserve">. הארגומנט </w:t>
+      </w:r>
+      <w:r>
+        <w:rPr>
+          <w:rFonts w:ascii="Segoe UI" w:hAnsi="Segoe UI" w:cs="Segoe UI"/>
+        </w:rPr>
+        <w:t>function</w:t>
+      </w:r>
+      <w:r>
+        <w:rPr>
+          <w:rFonts w:ascii="Segoe UI" w:hAnsi="Segoe UI" w:cs="Segoe UI" w:hint="cs"/>
+          <w:rtl/>
+        </w:rPr>
+        <w:t xml:space="preserve"> משמש כפונקציה שיש לבצע כאשר האירוע מתרחש</w:t>
+      </w:r>
+      <w:r>
+        <w:rPr>
+          <w:rFonts w:ascii="Segoe UI" w:hAnsi="Segoe UI" w:cs="Segoe UI"/>
+          <w:rtl/>
+        </w:rPr>
+        <w:t xml:space="preserve">. הארגומנט </w:t>
+      </w:r>
+      <w:r>
+        <w:rPr>
+          <w:rFonts w:ascii="Segoe UI" w:hAnsi="Segoe UI" w:cs="Segoe UI"/>
+        </w:rPr>
         <w:t>Capture</w:t>
       </w:r>
       <w:r>
         <w:rPr>
           <w:rFonts w:ascii="Segoe UI" w:hAnsi="Segoe UI" w:cs="Segoe UI"/>
-          <w:b/>
-          <w:bCs/>
-          <w:color w:val="000000"/>
-          <w:shd w:val="clear" w:color="auto" w:fill="FFFFFF"/>
-        </w:rPr>
-        <w:t>)</w:t>
-      </w:r>
-      <w:r>
-        <w:rPr>
-          <w:rFonts w:ascii="Segoe UI" w:hAnsi="Segoe UI" w:cs="Segoe UI" w:hint="cs"/>
-          <w:b/>
-          <w:bCs/>
-          <w:rtl/>
-        </w:rPr>
-        <w:t>-</w:t>
-      </w:r>
-      <w:r>
-        <w:rPr>
-          <w:rFonts w:ascii="Segoe UI" w:hAnsi="Segoe UI" w:cs="Segoe UI" w:hint="cs"/>
+          <w:rtl/>
+        </w:rPr>
+        <w:t xml:space="preserve"> אופציונלי ולא השתמשנו בו.</w:t>
+      </w:r>
+    </w:p>
+    <w:p>
+      <w:pPr>
+        <w:ind w:left="720"/>
+        <w:rPr>
+          <w:rFonts w:ascii="Segoe UI" w:hAnsi="Segoe UI" w:cs="Segoe UI"/>
+          <w:rtl/>
+        </w:rPr>
+      </w:pPr>
+      <w:r>
+        <w:rPr>
+          <w:rFonts w:ascii="Segoe UI" w:hAnsi="Segoe UI" w:cs="Segoe UI"/>
+          <w:b/>
+          <w:bCs/>
+        </w:rPr>
+        <w:t>Console.log()</w:t>
+      </w:r>
+      <w:r>
+        <w:rPr>
+          <w:rFonts w:ascii="Segoe UI" w:hAnsi="Segoe UI" w:cs="Segoe UI" w:hint="cs"/>
+          <w:b/>
+          <w:bCs/>
+          <w:rtl/>
+        </w:rPr>
+        <w:t xml:space="preserve">- </w:t>
+      </w:r>
+      <w:r>
+        <w:rPr>
+          <w:rFonts w:ascii="Segoe UI" w:hAnsi="Segoe UI" w:cs="Segoe UI" w:hint="cs"/>
+          <w:rtl/>
+        </w:rPr>
+        <w:t>מתודה ב</w:t>
+      </w:r>
+      <w:r>
+        <w:rPr>
+          <w:rFonts w:ascii="Segoe UI" w:hAnsi="Segoe UI" w:cs="Segoe UI"/>
+        </w:rPr>
+        <w:t>JavaScript -</w:t>
+      </w:r>
+      <w:r>
+        <w:rPr>
+          <w:rFonts w:ascii="Segoe UI" w:hAnsi="Segoe UI" w:cs="Segoe UI"/>
           <w:rtl/>
         </w:rPr>
         <w:t xml:space="preserve"> </w:t>
@@ -1851,169 +1765,6 @@
           <w:rFonts w:ascii="Segoe UI" w:hAnsi="Segoe UI" w:cs="Segoe UI" w:hint="cs"/>
           <w:rtl/>
         </w:rPr>
-        <w:t>מתודה</w:t>
-      </w:r>
-      <w:r>
-        <w:rPr>
-          <w:rFonts w:ascii="Segoe UI" w:hAnsi="Segoe UI" w:cs="Segoe UI" w:hint="cs"/>
-          <w:rtl/>
-        </w:rPr>
-        <w:t xml:space="preserve"> ב- </w:t>
-      </w:r>
-      <w:r>
-        <w:rPr>
-          <w:rFonts w:ascii="Segoe UI" w:hAnsi="Segoe UI" w:cs="Segoe UI"/>
-        </w:rPr>
-        <w:t>JavaScript</w:t>
-      </w:r>
-      <w:r>
-        <w:rPr>
-          <w:rFonts w:ascii="Segoe UI" w:hAnsi="Segoe UI" w:cs="Segoe UI" w:hint="cs"/>
-          <w:rtl/>
-        </w:rPr>
-        <w:t xml:space="preserve"> </w:t>
-      </w:r>
-      <w:r>
-        <w:rPr>
-          <w:rFonts w:ascii="Segoe UI" w:hAnsi="Segoe UI" w:cs="Segoe UI" w:hint="cs"/>
-          <w:rtl/>
-        </w:rPr>
-        <w:t xml:space="preserve">המשמשת לצירוף "מנהל אירוע" למסמך, כלומר מה לבצע באירוע זה. הארגומנט </w:t>
-      </w:r>
-      <w:r>
-        <w:rPr>
-          <w:rFonts w:ascii="Segoe UI" w:hAnsi="Segoe UI" w:cs="Segoe UI"/>
-        </w:rPr>
-        <w:t>event</w:t>
-      </w:r>
-      <w:r>
-        <w:rPr>
-          <w:rFonts w:ascii="Segoe UI" w:hAnsi="Segoe UI" w:cs="Segoe UI" w:hint="cs"/>
-          <w:rtl/>
-        </w:rPr>
-        <w:t xml:space="preserve"> משמש כשם האירוע</w:t>
-      </w:r>
-      <w:r>
-        <w:rPr>
-          <w:rFonts w:ascii="Segoe UI" w:hAnsi="Segoe UI" w:cs="Segoe UI" w:hint="cs"/>
-          <w:rtl/>
-        </w:rPr>
-        <w:t>-</w:t>
-      </w:r>
-      <w:r>
-        <w:rPr>
-          <w:rFonts w:ascii="Segoe UI" w:hAnsi="Segoe UI" w:cs="Segoe UI" w:hint="cs"/>
-          <w:rtl/>
-        </w:rPr>
-        <w:t xml:space="preserve"> לדוגמה </w:t>
-      </w:r>
-      <w:r>
-        <w:rPr>
-          <w:rFonts w:ascii="Segoe UI" w:hAnsi="Segoe UI" w:cs="Segoe UI"/>
-        </w:rPr>
-        <w:t>click</w:t>
-      </w:r>
-      <w:r>
-        <w:rPr>
-          <w:rFonts w:ascii="Segoe UI" w:hAnsi="Segoe UI" w:cs="Segoe UI" w:hint="cs"/>
-          <w:rtl/>
-        </w:rPr>
-        <w:t xml:space="preserve">. הארגומנט </w:t>
-      </w:r>
-      <w:r>
-        <w:rPr>
-          <w:rFonts w:ascii="Segoe UI" w:hAnsi="Segoe UI" w:cs="Segoe UI"/>
-        </w:rPr>
-        <w:t>function</w:t>
-      </w:r>
-      <w:r>
-        <w:rPr>
-          <w:rFonts w:ascii="Segoe UI" w:hAnsi="Segoe UI" w:cs="Segoe UI" w:hint="cs"/>
-          <w:rtl/>
-        </w:rPr>
-        <w:t xml:space="preserve"> משמש כפונקציה שיש לבצע כאשר האירוע מתרחש</w:t>
-      </w:r>
-      <w:r>
-        <w:rPr>
-          <w:rFonts w:ascii="Segoe UI" w:hAnsi="Segoe UI" w:cs="Segoe UI"/>
-          <w:rtl/>
-        </w:rPr>
-        <w:t xml:space="preserve">. הארגומנט </w:t>
-      </w:r>
-      <w:r>
-        <w:rPr>
-          <w:rFonts w:ascii="Segoe UI" w:hAnsi="Segoe UI" w:cs="Segoe UI"/>
-        </w:rPr>
-        <w:t>Capture</w:t>
-      </w:r>
-      <w:r>
-        <w:rPr>
-          <w:rFonts w:ascii="Segoe UI" w:hAnsi="Segoe UI" w:cs="Segoe UI"/>
-          <w:rtl/>
-        </w:rPr>
-        <w:t xml:space="preserve"> אופציונלי ולא השתמשנו בו.</w:t>
-      </w:r>
-    </w:p>
-    <w:p>
-      <w:pPr>
-        <w:ind w:left="720"/>
-        <w:rPr>
-          <w:rFonts w:ascii="Segoe UI" w:hAnsi="Segoe UI" w:cs="Segoe UI"/>
-          <w:rtl/>
-        </w:rPr>
-      </w:pPr>
-      <w:proofErr w:type="gramStart"/>
-      <w:r>
-        <w:rPr>
-          <w:rFonts w:ascii="Segoe UI" w:hAnsi="Segoe UI" w:cs="Segoe UI"/>
-          <w:b/>
-          <w:bCs/>
-        </w:rPr>
-        <w:t>Console.log(</w:t>
-      </w:r>
-      <w:proofErr w:type="gramEnd"/>
-      <w:r>
-        <w:rPr>
-          <w:rFonts w:ascii="Segoe UI" w:hAnsi="Segoe UI" w:cs="Segoe UI"/>
-          <w:b/>
-          <w:bCs/>
-        </w:rPr>
-        <w:t>)</w:t>
-      </w:r>
-      <w:r>
-        <w:rPr>
-          <w:rFonts w:ascii="Segoe UI" w:hAnsi="Segoe UI" w:cs="Segoe UI" w:hint="cs"/>
-          <w:b/>
-          <w:bCs/>
-          <w:rtl/>
-        </w:rPr>
-        <w:t xml:space="preserve">- </w:t>
-      </w:r>
-      <w:r>
-        <w:rPr>
-          <w:rFonts w:ascii="Segoe UI" w:hAnsi="Segoe UI" w:cs="Segoe UI" w:hint="cs"/>
-          <w:rtl/>
-        </w:rPr>
-        <w:t>מתודה ב</w:t>
-      </w:r>
-      <w:r>
-        <w:rPr>
-          <w:rFonts w:ascii="Segoe UI" w:hAnsi="Segoe UI" w:cs="Segoe UI"/>
-        </w:rPr>
-        <w:t>JavaScript -</w:t>
-      </w:r>
-      <w:r>
-        <w:rPr>
-          <w:rFonts w:ascii="Segoe UI" w:hAnsi="Segoe UI" w:cs="Segoe UI"/>
-          <w:rtl/>
-        </w:rPr>
-        <w:t xml:space="preserve"> </w:t>
-      </w:r>
-      <w:r>
-        <w:rPr>
-          <w:rFonts w:ascii="Segoe UI" w:hAnsi="Segoe UI" w:cs="Segoe UI" w:hint="cs"/>
-          <w:rtl/>
-        </w:rPr>
         <w:t>ש</w:t>
       </w:r>
       <w:r>
@@ -2059,7 +1810,6 @@
           <w:rtl/>
         </w:rPr>
       </w:pPr>
-      <w:proofErr w:type="spellStart"/>
       <w:r>
         <w:rPr>
           <w:rFonts w:ascii="Segoe UI" w:hAnsi="Segoe UI" w:cs="Segoe UI" w:hint="cs"/>
@@ -2074,16 +1824,7 @@
           <w:b/>
           <w:bCs/>
         </w:rPr>
-        <w:t>ocation.reload</w:t>
-      </w:r>
-      <w:proofErr w:type="spellEnd"/>
-      <w:r>
-        <w:rPr>
-          <w:rFonts w:ascii="Segoe UI" w:hAnsi="Segoe UI" w:cs="Segoe UI"/>
-          <w:b/>
-          <w:bCs/>
-        </w:rPr>
-        <w:t>()</w:t>
+        <w:t>ocation.reload()</w:t>
       </w:r>
       <w:r>
         <w:rPr>
@@ -2840,23 +2581,7 @@
           <w:rFonts w:ascii="Segoe UI" w:hAnsi="Segoe UI" w:cs="Segoe UI" w:hint="cs"/>
           <w:rtl/>
         </w:rPr>
-        <w:t xml:space="preserve"> המתאים (כלומר, שערכו שווה לערך הביטוי או עומד בתנאיו)- בלוק הקוד שתחתיו </w:t>
-      </w:r>
-      <w:proofErr w:type="spellStart"/>
-      <w:r>
-        <w:rPr>
-          <w:rFonts w:ascii="Segoe UI" w:hAnsi="Segoe UI" w:cs="Segoe UI" w:hint="cs"/>
-          <w:rtl/>
-        </w:rPr>
-        <w:t>ומשוייך</w:t>
-      </w:r>
-      <w:proofErr w:type="spellEnd"/>
-      <w:r>
-        <w:rPr>
-          <w:rFonts w:ascii="Segoe UI" w:hAnsi="Segoe UI" w:cs="Segoe UI" w:hint="cs"/>
-          <w:rtl/>
-        </w:rPr>
-        <w:t xml:space="preserve"> לו יבוצע עד הגעה למילה השמורה </w:t>
+        <w:t xml:space="preserve"> המתאים (כלומר, שערכו שווה לערך הביטוי או עומד בתנאיו)- בלוק הקוד שתחתיו ומשוייך לו יבוצע עד הגעה למילה השמורה </w:t>
       </w:r>
       <w:r>
         <w:rPr>
@@ -3262,22 +2987,8 @@
           <w:rtl/>
         </w:rPr>
         <w:lastRenderedPageBreak/>
-        <w:t xml:space="preserve">התייחסות </w:t>
-      </w:r>
-      <w:proofErr w:type="spellStart"/>
-      <w:r>
-        <w:rPr>
-          <w:rFonts w:ascii="Segoe UI" w:hAnsi="Segoe UI" w:cs="Segoe UI" w:hint="cs"/>
-          <w:b/>
-          <w:bCs/>
-          <w:sz w:val="28"/>
-          <w:szCs w:val="28"/>
-          <w:u w:val="single"/>
-          <w:rtl/>
-        </w:rPr>
-        <w:t>למשובים</w:t>
-      </w:r>
-      <w:proofErr w:type="spellEnd"/>
+        <w:t>התייחסות למשובים</w:t>
+      </w:r>
       <w:r>
         <w:rPr>
           <w:rFonts w:ascii="Segoe UI" w:hAnsi="Segoe UI" w:cs="Segoe UI" w:hint="cs"/>
@@ -3493,17 +3204,7 @@
                 <w:szCs w:val="18"/>
                 <w:rtl/>
               </w:rPr>
-              <w:t xml:space="preserve">הכפתורים </w:t>
-            </w:r>
-            <w:proofErr w:type="spellStart"/>
-            <w:r>
-              <w:rPr>
-                <w:rFonts w:ascii="Segoe UI" w:hAnsi="Segoe UI" w:cs="Segoe UI" w:hint="cs"/>
-                <w:sz w:val="18"/>
-                <w:szCs w:val="18"/>
-                <w:rtl/>
-              </w:rPr>
-              <w:t>הדיפולטי</w:t>
+              <w:t>הכפתורים הדיפולטי</w:t>
             </w:r>
             <w:r>
               <w:rPr>
@@ -3521,17 +3222,7 @@
                 <w:szCs w:val="18"/>
                 <w:rtl/>
               </w:rPr>
-              <w:t>ם</w:t>
-            </w:r>
-            <w:proofErr w:type="spellEnd"/>
-            <w:r>
-              <w:rPr>
-                <w:rFonts w:ascii="Segoe UI" w:hAnsi="Segoe UI" w:cs="Segoe UI" w:hint="cs"/>
-                <w:sz w:val="18"/>
-                <w:szCs w:val="18"/>
-                <w:rtl/>
-              </w:rPr>
-              <w:t xml:space="preserve"> הוחלפו בכפתורים מעוצבים</w:t>
+              <w:t>ם הוחלפו בכפתורים מעוצבים</w:t>
             </w:r>
             <w:r>
               <w:rPr>
@@ -4227,27 +3918,7 @@
                 <w:szCs w:val="18"/>
                 <w:rtl/>
               </w:rPr>
-              <w:t xml:space="preserve">. נשקול לעשות זאת בעתיד בהתאם להתפתחות </w:t>
-            </w:r>
-            <w:proofErr w:type="spellStart"/>
-            <w:r>
-              <w:rPr>
-                <w:rFonts w:ascii="Segoe UI" w:hAnsi="Segoe UI" w:cs="Segoe UI" w:hint="cs"/>
-                <w:sz w:val="18"/>
-                <w:szCs w:val="18"/>
-                <w:rtl/>
-              </w:rPr>
-              <w:t>הפרוייקט</w:t>
-            </w:r>
-            <w:proofErr w:type="spellEnd"/>
-            <w:r>
-              <w:rPr>
-                <w:rFonts w:ascii="Segoe UI" w:hAnsi="Segoe UI" w:cs="Segoe UI" w:hint="cs"/>
-                <w:sz w:val="18"/>
-                <w:szCs w:val="18"/>
-                <w:rtl/>
-              </w:rPr>
-              <w:t>.</w:t>
+              <w:t>. נשקול לעשות זאת בעתיד בהתאם להתפתחות הפרוייקט.</w:t>
             </w:r>
           </w:p>
         </w:tc>
@@ -4493,27 +4164,7 @@
                 <w:szCs w:val="18"/>
                 <w:rtl/>
               </w:rPr>
-              <w:t xml:space="preserve">כל השדות </w:t>
-            </w:r>
-            <w:proofErr w:type="spellStart"/>
-            <w:r>
-              <w:rPr>
-                <w:rFonts w:ascii="Segoe UI" w:hAnsi="Segoe UI" w:cs="Segoe UI" w:hint="cs"/>
-                <w:sz w:val="18"/>
-                <w:szCs w:val="18"/>
-                <w:rtl/>
-              </w:rPr>
-              <w:t>הרלוונטים</w:t>
-            </w:r>
-            <w:proofErr w:type="spellEnd"/>
-            <w:r>
-              <w:rPr>
-                <w:rFonts w:ascii="Segoe UI" w:hAnsi="Segoe UI" w:cs="Segoe UI" w:hint="cs"/>
-                <w:sz w:val="18"/>
-                <w:szCs w:val="18"/>
-                <w:rtl/>
-              </w:rPr>
-              <w:t xml:space="preserve"> בטופס.</w:t>
+              <w:t>כל השדות הרלוונטים בטופס.</w:t>
             </w:r>
           </w:p>
         </w:tc>
@@ -4976,45 +4627,7 @@
           <w:u w:val="single"/>
           <w:rtl/>
         </w:rPr>
-        <w:t xml:space="preserve">התייחסות </w:t>
-      </w:r>
-      <w:proofErr w:type="spellStart"/>
-      <w:r>
-        <w:rPr>
-          <w:rFonts w:ascii="Segoe UI" w:hAnsi="Segoe UI" w:cs="Segoe UI" w:hint="cs"/>
-          <w:b/>
-          <w:bCs/>
-          <w:sz w:val="28"/>
-          <w:szCs w:val="28"/>
-          <w:u w:val="single"/>
-          <w:rtl/>
-        </w:rPr>
-        <w:t>למשובים</w:t>
-      </w:r>
-      <w:proofErr w:type="spellEnd"/>
-      <w:r>
-        <w:rPr>
-          <w:rFonts w:ascii="Segoe UI" w:hAnsi="Segoe UI" w:cs="Segoe UI" w:hint="cs"/>
-          <w:b/>
-          <w:bCs/>
-          <w:sz w:val="28"/>
-          <w:szCs w:val="28"/>
-          <w:u w:val="single"/>
-          <w:rtl/>
-        </w:rPr>
-        <w:t xml:space="preserve"> מה</w:t>
-      </w:r>
-      <w:r>
-        <w:rPr>
-          <w:rFonts w:ascii="Segoe UI" w:hAnsi="Segoe UI" w:cs="Segoe UI" w:hint="cs"/>
-          <w:b/>
-          <w:bCs/>
-          <w:sz w:val="28"/>
-          <w:szCs w:val="28"/>
-          <w:u w:val="single"/>
-          <w:rtl/>
-        </w:rPr>
-        <w:t>פרזנטציה</w:t>
+        <w:t>התייחסות למשובים מהפרזנטציה</w:t>
       </w:r>
       <w:r>
         <w:rPr>
@@ -5135,27 +4748,7 @@
                 <w:szCs w:val="18"/>
                 <w:rtl/>
               </w:rPr>
-              <w:t xml:space="preserve">הקישור לאתר </w:t>
-            </w:r>
-            <w:proofErr w:type="spellStart"/>
-            <w:r>
-              <w:rPr>
-                <w:rFonts w:ascii="Segoe UI" w:hAnsi="Segoe UI" w:cs="Segoe UI" w:hint="cs"/>
-                <w:sz w:val="18"/>
-                <w:szCs w:val="18"/>
-                <w:rtl/>
-              </w:rPr>
-              <w:t>פלאנט</w:t>
-            </w:r>
-            <w:proofErr w:type="spellEnd"/>
-            <w:r>
-              <w:rPr>
-                <w:rFonts w:ascii="Segoe UI" w:hAnsi="Segoe UI" w:cs="Segoe UI" w:hint="cs"/>
-                <w:sz w:val="18"/>
-                <w:szCs w:val="18"/>
-                <w:rtl/>
-              </w:rPr>
-              <w:t xml:space="preserve"> קטן</w:t>
+              <w:t>הקישור לאתר פלאנט קטן</w:t>
             </w:r>
             <w:r>
               <w:rPr>
@@ -5234,7 +4827,7 @@
           <w:p>
             <w:pPr>
               <w:rPr>
-                <w:rFonts w:ascii="Segoe UI" w:hAnsi="Segoe UI" w:cs="Segoe UI" w:hint="cs"/>
+                <w:rFonts w:ascii="Segoe UI" w:hAnsi="Segoe UI" w:cs="Segoe UI"/>
                 <w:sz w:val="18"/>
                 <w:szCs w:val="18"/>
                 <w:rtl/>
@@ -5290,7 +4883,7 @@
           <w:p>
             <w:pPr>
               <w:rPr>
-                <w:rFonts w:ascii="Segoe UI" w:hAnsi="Segoe UI" w:cs="Segoe UI" w:hint="cs"/>
+                <w:rFonts w:ascii="Segoe UI" w:hAnsi="Segoe UI" w:cs="Segoe UI"/>
                 <w:sz w:val="18"/>
                 <w:szCs w:val="18"/>
                 <w:rtl/>
@@ -5451,7 +5044,7 @@
           <w:p>
             <w:pPr>
               <w:rPr>
-                <w:rFonts w:ascii="Segoe UI" w:hAnsi="Segoe UI" w:cs="Segoe UI" w:hint="cs"/>
+                <w:rFonts w:ascii="Segoe UI" w:hAnsi="Segoe UI" w:cs="Segoe UI"/>
                 <w:sz w:val="18"/>
                 <w:szCs w:val="18"/>
                 <w:rtl/>
@@ -5475,7 +5068,7 @@
           <w:p>
             <w:pPr>
               <w:rPr>
-                <w:rFonts w:ascii="Segoe UI" w:hAnsi="Segoe UI" w:cs="Segoe UI" w:hint="cs"/>
+                <w:rFonts w:ascii="Segoe UI" w:hAnsi="Segoe UI" w:cs="Segoe UI"/>
                 <w:sz w:val="18"/>
                 <w:szCs w:val="18"/>
                 <w:rtl/>
@@ -5499,7 +5092,7 @@
           <w:p>
             <w:pPr>
               <w:rPr>
-                <w:rFonts w:ascii="Segoe UI" w:hAnsi="Segoe UI" w:cs="Segoe UI" w:hint="cs"/>
+                <w:rFonts w:ascii="Segoe UI" w:hAnsi="Segoe UI" w:cs="Segoe UI"/>
                 <w:sz w:val="18"/>
                 <w:szCs w:val="18"/>
                 <w:rtl/>
@@ -6059,35 +5652,7 @@
           <w:b/>
           <w:bCs/>
         </w:rPr>
-        <w:t>-</w:t>
-      </w:r>
-      <w:proofErr w:type="spellStart"/>
-      <w:proofErr w:type="gramStart"/>
-      <w:r>
-        <w:rPr>
-          <w:rFonts w:ascii="Segoe UI" w:hAnsi="Segoe UI" w:cs="Segoe UI"/>
-          <w:b/>
-          <w:bCs/>
-        </w:rPr>
-        <w:t>axios.post</w:t>
-      </w:r>
-      <w:proofErr w:type="spellEnd"/>
-      <w:r>
-        <w:rPr>
-          <w:rFonts w:ascii="Segoe UI" w:hAnsi="Segoe UI" w:cs="Segoe UI"/>
-          <w:b/>
-          <w:bCs/>
-        </w:rPr>
-        <w:t>(</w:t>
-      </w:r>
-      <w:proofErr w:type="gramEnd"/>
-      <w:r>
-        <w:rPr>
-          <w:rFonts w:ascii="Segoe UI" w:hAnsi="Segoe UI" w:cs="Segoe UI"/>
-          <w:b/>
-          <w:bCs/>
-        </w:rPr>
-        <w:t>) Request</w:t>
+        <w:t>-axios.post() Request</w:t>
       </w:r>
       <w:r>
         <w:rPr>
@@ -6159,23 +5724,7 @@
           <w:rFonts w:ascii="Segoe UI" w:hAnsi="Segoe UI" w:cs="Segoe UI"/>
           <w:rtl/>
         </w:rPr>
-        <w:t xml:space="preserve">לשליחת </w:t>
-      </w:r>
-      <w:proofErr w:type="spellStart"/>
-      <w:r>
-        <w:rPr>
-          <w:rFonts w:ascii="Segoe UI" w:hAnsi="Segoe UI" w:cs="Segoe UI"/>
-          <w:rtl/>
-        </w:rPr>
-        <w:t>הקלטים</w:t>
-      </w:r>
-      <w:proofErr w:type="spellEnd"/>
-      <w:r>
-        <w:rPr>
-          <w:rFonts w:ascii="Segoe UI" w:hAnsi="Segoe UI" w:cs="Segoe UI"/>
-          <w:rtl/>
-        </w:rPr>
-        <w:t xml:space="preserve"> של הפונקציה לכתובת </w:t>
+        <w:t xml:space="preserve">לשליחת הקלטים של הפונקציה לכתובת </w:t>
       </w:r>
       <w:r>
         <w:rPr>
@@ -6265,14 +5814,12 @@
         </w:rPr>
         <w:t xml:space="preserve">הפונקציה </w:t>
       </w:r>
-      <w:proofErr w:type="spellStart"/>
       <w:r>
         <w:rPr>
           <w:rFonts w:ascii="Segoe UI" w:hAnsi="Segoe UI" w:cs="Segoe UI"/>
         </w:rPr>
         <w:t>translateArray</w:t>
       </w:r>
-      <w:proofErr w:type="spellEnd"/>
       <w:r>
         <w:rPr>
           <w:rFonts w:ascii="Segoe UI" w:hAnsi="Segoe UI" w:cs="Segoe UI"/>
@@ -6362,7 +5909,6 @@
         </w:rPr>
         <w:t xml:space="preserve"> </w:t>
       </w:r>
-      <w:proofErr w:type="spellStart"/>
       <w:r>
         <w:rPr>
           <w:rFonts w:ascii="Segoe UI" w:hAnsi="Segoe UI" w:cs="Segoe UI" w:hint="cs"/>
@@ -6375,7 +5921,6 @@
         </w:rPr>
         <w:t>ocalStorage</w:t>
       </w:r>
-      <w:proofErr w:type="spellEnd"/>
       <w:r>
         <w:rPr>
           <w:rFonts w:ascii="Segoe UI" w:hAnsi="Segoe UI" w:cs="Segoe UI"/>
@@ -6501,7 +6046,6 @@
         </w:rPr>
         <w:t xml:space="preserve"> / חיבור ל- </w:t>
       </w:r>
-      <w:proofErr w:type="spellStart"/>
       <w:r>
         <w:rPr>
           <w:rFonts w:ascii="Segoe UI" w:hAnsi="Segoe UI" w:cs="Segoe UI"/>
@@ -6520,7 +6064,6 @@
         </w:rPr>
         <w:t>ase</w:t>
       </w:r>
-      <w:proofErr w:type="spellEnd"/>
       <w:r>
         <w:rPr>
           <w:rFonts w:ascii="Segoe UI" w:hAnsi="Segoe UI" w:cs="Segoe UI"/>
@@ -6697,23 +6240,7 @@
           <w:rFonts w:ascii="Segoe UI" w:hAnsi="Segoe UI" w:cs="Segoe UI"/>
           <w:rtl/>
         </w:rPr>
-        <w:t xml:space="preserve">פעולות חישוביות מורכבות, עיבוד מידע או כל קטע קוד שעלול לקחת זמן ממושך ולפגוע ברציפות הקוד הראשי (ובכך לפגוע </w:t>
-      </w:r>
-      <w:proofErr w:type="spellStart"/>
-      <w:r>
-        <w:rPr>
-          <w:rFonts w:ascii="Segoe UI" w:hAnsi="Segoe UI" w:cs="Segoe UI"/>
-          <w:rtl/>
-        </w:rPr>
-        <w:t>בחווית</w:t>
-      </w:r>
-      <w:proofErr w:type="spellEnd"/>
-      <w:r>
-        <w:rPr>
-          <w:rFonts w:ascii="Segoe UI" w:hAnsi="Segoe UI" w:cs="Segoe UI"/>
-          <w:rtl/>
-        </w:rPr>
-        <w:t xml:space="preserve"> המשתמש).</w:t>
+        <w:t>פעולות חישוביות מורכבות, עיבוד מידע או כל קטע קוד שעלול לקחת זמן ממושך ולפגוע ברציפות הקוד הראשי (ובכך לפגוע בחווית המשתמש).</w:t>
       </w:r>
     </w:p>
     <w:p>
@@ -6833,23 +6360,7 @@
           <w:rFonts w:ascii="Segoe UI" w:hAnsi="Segoe UI" w:cs="Segoe UI"/>
           <w:rtl/>
         </w:rPr>
-        <w:t xml:space="preserve">, </w:t>
-      </w:r>
-      <w:proofErr w:type="spellStart"/>
-      <w:r>
-        <w:rPr>
-          <w:rFonts w:ascii="Segoe UI" w:hAnsi="Segoe UI" w:cs="Segoe UI"/>
-          <w:rtl/>
-        </w:rPr>
-        <w:t>פייתון</w:t>
-      </w:r>
-      <w:proofErr w:type="spellEnd"/>
-      <w:r>
-        <w:rPr>
-          <w:rFonts w:ascii="Segoe UI" w:hAnsi="Segoe UI" w:cs="Segoe UI"/>
-          <w:rtl/>
-        </w:rPr>
-        <w:t xml:space="preserve"> או הרחבות כאלו ואחרות שלא למדנו.</w:t>
+        <w:t>, פייתון או הרחבות כאלו ואחרות שלא למדנו.</w:t>
       </w:r>
     </w:p>
     <w:p>
@@ -6912,7 +6423,6 @@
         </w:rPr>
         <w:t xml:space="preserve">השתמשנו ב- </w:t>
       </w:r>
-      <w:proofErr w:type="spellStart"/>
       <w:r>
         <w:rPr>
           <w:rFonts w:ascii="Segoe UI" w:hAnsi="Segoe UI" w:cs="Segoe UI"/>
@@ -6921,7 +6431,6 @@
         </w:rPr>
         <w:t>addEventListener</w:t>
       </w:r>
-      <w:proofErr w:type="spellEnd"/>
       <w:r>
         <w:rPr>
           <w:rFonts w:ascii="Segoe UI" w:hAnsi="Segoe UI" w:cs="Segoe UI"/>
@@ -6929,14 +6438,12 @@
         </w:rPr>
         <w:t xml:space="preserve"> אשר מבחין בכל שינוי שמתבצע ב- </w:t>
       </w:r>
-      <w:proofErr w:type="spellStart"/>
       <w:r>
         <w:rPr>
           <w:rFonts w:ascii="Segoe UI" w:hAnsi="Segoe UI" w:cs="Segoe UI"/>
         </w:rPr>
         <w:t>textarea</w:t>
       </w:r>
-      <w:proofErr w:type="spellEnd"/>
       <w:r>
         <w:rPr>
           <w:rFonts w:ascii="Segoe UI" w:hAnsi="Segoe UI" w:cs="Segoe UI"/>
@@ -6960,14 +6467,12 @@
         </w:rPr>
         <w:t xml:space="preserve">בתוך פונקציה זו מחושב אורך הטקסט הנוכחי ומוצג למשתמש מתחת ל- </w:t>
       </w:r>
-      <w:proofErr w:type="spellStart"/>
       <w:r>
         <w:rPr>
           <w:rFonts w:ascii="Segoe UI" w:hAnsi="Segoe UI" w:cs="Segoe UI"/>
         </w:rPr>
         <w:t>textarea</w:t>
       </w:r>
-      <w:proofErr w:type="spellEnd"/>
       <w:r>
         <w:rPr>
           <w:rFonts w:ascii="Segoe UI" w:hAnsi="Segoe UI" w:cs="Segoe UI"/>
@@ -7050,17 +6555,8 @@
           <w:rFonts w:ascii="Segoe UI" w:hAnsi="Segoe UI" w:cs="Segoe UI"/>
           <w:rtl/>
         </w:rPr>
-        <w:t>באתרנו אלמנט נוסף של תכנות מקבילי והוא פונקציות א-</w:t>
-      </w:r>
-      <w:proofErr w:type="spellStart"/>
-      <w:r>
-        <w:rPr>
-          <w:rFonts w:ascii="Segoe UI" w:hAnsi="Segoe UI" w:cs="Segoe UI"/>
-          <w:rtl/>
-        </w:rPr>
-        <w:t>סינכורניות</w:t>
-      </w:r>
-      <w:proofErr w:type="spellEnd"/>
+        <w:t>באתרנו אלמנט נוסף של תכנות מקבילי והוא פונקציות א-סינכורניות</w:t>
+      </w:r>
       <w:r>
         <w:rPr>
           <w:rFonts w:ascii="Segoe UI" w:hAnsi="Segoe UI" w:cs="Segoe UI" w:hint="cs"/>
@@ -7131,19 +6627,11 @@
         </w:rPr>
         <w:t xml:space="preserve">דוגמה לפונקציות אלו באתרנו: </w:t>
       </w:r>
-      <w:proofErr w:type="spellStart"/>
-      <w:r>
-        <w:rPr>
-          <w:rFonts w:ascii="Segoe UI" w:hAnsi="Segoe UI" w:cs="Segoe UI"/>
-        </w:rPr>
-        <w:t>translateArray</w:t>
-      </w:r>
-      <w:proofErr w:type="spellEnd"/>
-      <w:r>
-        <w:rPr>
-          <w:rFonts w:ascii="Segoe UI" w:hAnsi="Segoe UI" w:cs="Segoe UI"/>
-        </w:rPr>
-        <w:t>(), translate</w:t>
+      <w:r>
+        <w:rPr>
+          <w:rFonts w:ascii="Segoe UI" w:hAnsi="Segoe UI" w:cs="Segoe UI"/>
+        </w:rPr>
+        <w:t>translateArray(), translate</w:t>
       </w:r>
       <w:r>
         <w:rPr>
@@ -7328,14 +6816,12 @@
         </w:rPr>
         <w:t xml:space="preserve">השתמשנו בפונקציה המובנת </w:t>
       </w:r>
-      <w:proofErr w:type="spellStart"/>
       <w:r>
         <w:rPr>
           <w:rFonts w:ascii="Segoe UI" w:hAnsi="Segoe UI" w:cs="Segoe UI"/>
         </w:rPr>
         <w:t>Location.reload</w:t>
       </w:r>
-      <w:proofErr w:type="spellEnd"/>
       <w:r>
         <w:rPr>
           <w:rFonts w:ascii="Segoe UI" w:hAnsi="Segoe UI" w:cs="Segoe UI"/>
@@ -7398,14 +6884,12 @@
         </w:rPr>
         <w:t xml:space="preserve">איפוס משתנה </w:t>
       </w:r>
-      <w:proofErr w:type="spellStart"/>
       <w:r>
         <w:rPr>
           <w:rFonts w:ascii="Segoe UI" w:hAnsi="Segoe UI" w:cs="Segoe UI"/>
         </w:rPr>
         <w:t>currentLanguage</w:t>
       </w:r>
-      <w:proofErr w:type="spellEnd"/>
       <w:r>
         <w:rPr>
           <w:rFonts w:ascii="Segoe UI" w:hAnsi="Segoe UI" w:cs="Segoe UI"/>
@@ -7439,23 +6923,7 @@
           <w:rFonts w:ascii="Segoe UI" w:hAnsi="Segoe UI" w:cs="Segoe UI"/>
           <w:rtl/>
         </w:rPr>
-        <w:t xml:space="preserve"> לאחר </w:t>
-      </w:r>
-      <w:proofErr w:type="spellStart"/>
-      <w:r>
-        <w:rPr>
-          <w:rFonts w:ascii="Segoe UI" w:hAnsi="Segoe UI" w:cs="Segoe UI"/>
-          <w:rtl/>
-        </w:rPr>
-        <w:t>רענון</w:t>
-      </w:r>
-      <w:proofErr w:type="spellEnd"/>
-      <w:r>
-        <w:rPr>
-          <w:rFonts w:ascii="Segoe UI" w:hAnsi="Segoe UI" w:cs="Segoe UI"/>
-          <w:rtl/>
-        </w:rPr>
-        <w:t xml:space="preserve"> הדף.</w:t>
+        <w:t xml:space="preserve"> לאחר רענון הדף.</w:t>
       </w:r>
     </w:p>
     <w:p>
@@ -7472,32 +6940,14 @@
           <w:rFonts w:ascii="Segoe UI" w:hAnsi="Segoe UI" w:cs="Segoe UI"/>
           <w:rtl/>
         </w:rPr>
-        <w:t xml:space="preserve">בכדי לשמור על משתנה זה מעודכן בכל עת, ללא קשר </w:t>
-      </w:r>
-      <w:proofErr w:type="spellStart"/>
-      <w:r>
-        <w:rPr>
-          <w:rFonts w:ascii="Segoe UI" w:hAnsi="Segoe UI" w:cs="Segoe UI"/>
-          <w:rtl/>
-        </w:rPr>
-        <w:t>לרענון</w:t>
-      </w:r>
-      <w:proofErr w:type="spellEnd"/>
-      <w:r>
-        <w:rPr>
-          <w:rFonts w:ascii="Segoe UI" w:hAnsi="Segoe UI" w:cs="Segoe UI"/>
-          <w:rtl/>
-        </w:rPr>
-        <w:t xml:space="preserve"> הדף שמרנו אותו בשורה ה- 0 ב- </w:t>
-      </w:r>
-      <w:proofErr w:type="spellStart"/>
+        <w:t xml:space="preserve">בכדי לשמור על משתנה זה מעודכן בכל עת, ללא קשר לרענון הדף שמרנו אותו בשורה ה- 0 ב- </w:t>
+      </w:r>
       <w:r>
         <w:rPr>
           <w:rFonts w:ascii="Segoe UI" w:hAnsi="Segoe UI" w:cs="Segoe UI"/>
         </w:rPr>
         <w:t>LocalStroage</w:t>
       </w:r>
-      <w:proofErr w:type="spellEnd"/>
       <w:r>
         <w:rPr>
           <w:rFonts w:ascii="Segoe UI" w:hAnsi="Segoe UI" w:cs="Segoe UI"/>
@@ -7522,55 +6972,7 @@
           <w:rFonts w:ascii="Segoe UI" w:hAnsi="Segoe UI" w:cs="Segoe UI"/>
           <w:rtl/>
         </w:rPr>
-        <w:t xml:space="preserve">השרתים לא הספיקו לבצע את התרגום לפני </w:t>
-      </w:r>
-      <w:proofErr w:type="spellStart"/>
-      <w:r>
-        <w:rPr>
-          <w:rFonts w:ascii="Segoe UI" w:hAnsi="Segoe UI" w:cs="Segoe UI"/>
-          <w:rtl/>
-        </w:rPr>
-        <w:t>רענון</w:t>
-      </w:r>
-      <w:proofErr w:type="spellEnd"/>
-      <w:r>
-        <w:rPr>
-          <w:rFonts w:ascii="Segoe UI" w:hAnsi="Segoe UI" w:cs="Segoe UI"/>
-          <w:rtl/>
-        </w:rPr>
-        <w:t xml:space="preserve"> הדף. כתבנו </w:t>
-      </w:r>
-      <w:proofErr w:type="spellStart"/>
-      <w:r>
-        <w:rPr>
-          <w:rFonts w:ascii="Segoe UI" w:hAnsi="Segoe UI" w:cs="Segoe UI"/>
-          <w:rtl/>
-        </w:rPr>
-        <w:t>פונקצית</w:t>
-      </w:r>
-      <w:proofErr w:type="spellEnd"/>
-      <w:r>
-        <w:rPr>
-          <w:rFonts w:ascii="Segoe UI" w:hAnsi="Segoe UI" w:cs="Segoe UI"/>
-          <w:rtl/>
-        </w:rPr>
-        <w:t xml:space="preserve"> השהייה לפני </w:t>
-      </w:r>
-      <w:proofErr w:type="spellStart"/>
-      <w:r>
-        <w:rPr>
-          <w:rFonts w:ascii="Segoe UI" w:hAnsi="Segoe UI" w:cs="Segoe UI"/>
-          <w:rtl/>
-        </w:rPr>
-        <w:t>רענון</w:t>
-      </w:r>
-      <w:proofErr w:type="spellEnd"/>
-      <w:r>
-        <w:rPr>
-          <w:rFonts w:ascii="Segoe UI" w:hAnsi="Segoe UI" w:cs="Segoe UI"/>
-          <w:rtl/>
-        </w:rPr>
-        <w:t xml:space="preserve"> של 3 שניות (כך שגם טקסט ארוך מאוד יתורגם במלואו) תוך הצגת הודעה למשתמש על התהליך והצורך בהמתנה. הפעולה לא תתבצע ללא אישור המשתמש.</w:t>
+        <w:t>השרתים לא הספיקו לבצע את התרגום לפני רענון הדף. כתבנו פונקצית השהייה לפני רענון של 3 שניות (כך שגם טקסט ארוך מאוד יתורגם במלואו) תוך הצגת הודעה למשתמש על התהליך והצורך בהמתנה. הפעולה לא תתבצע ללא אישור המשתמש.</w:t>
       </w:r>
     </w:p>
     <w:p>
@@ -7681,23 +7083,7 @@
           <w:rFonts w:ascii="Segoe UI" w:hAnsi="Segoe UI" w:cs="Segoe UI"/>
           <w:rtl/>
         </w:rPr>
-        <w:t xml:space="preserve">, </w:t>
-      </w:r>
-      <w:proofErr w:type="spellStart"/>
-      <w:r>
-        <w:rPr>
-          <w:rFonts w:ascii="Segoe UI" w:hAnsi="Segoe UI" w:cs="Segoe UI"/>
-          <w:rtl/>
-        </w:rPr>
-        <w:t>פייתון</w:t>
-      </w:r>
-      <w:proofErr w:type="spellEnd"/>
-      <w:r>
-        <w:rPr>
-          <w:rFonts w:ascii="Segoe UI" w:hAnsi="Segoe UI" w:cs="Segoe UI"/>
-          <w:rtl/>
-        </w:rPr>
-        <w:t xml:space="preserve"> או הרחבות כאלו ואחרות שלא למדנו.</w:t>
+        <w:t>, פייתון או הרחבות כאלו ואחרות שלא למדנו.</w:t>
       </w:r>
     </w:p>
     <w:p>
@@ -7900,7 +7286,7 @@
 </file>
 
 <file path=word/numbering.xml><?xml version="1.0" encoding="utf-8"?>
-<w:numbering xmlns:wpc="http://schemas.microsoft.com/office/word/2010/wordprocessingCanvas" xmlns:cx="http://schemas.microsoft.com/office/drawing/2014/chartex" xmlns:cx1="http://schemas.microsoft.com/office/drawing/2015/9/8/chartex" xmlns:cx2="http://schemas.microsoft.com/office/drawing/2015/10/21/chartex" xmlns:cx3="http://schemas.microsoft.com/office/drawing/2016/5/9/chartex" xmlns:cx4="http://schemas.microsoft.com/office/drawing/2016/5/10/chartex" xmlns:cx5="http://schemas.microsoft.com/office/drawing/2016/5/11/chartex" xmlns:cx6="http://schemas.microsoft.com/office/drawing/2016/5/12/chartex" xmlns:cx7="http://schemas.microsoft.com/office/drawing/2016/5/13/chartex" xmlns:cx8="http://schemas.microsoft.com/office/drawing/2016/5/14/chartex" xmlns:mc="http://schemas.openxmlformats.org/markup-compatibility/2006" xmlns:aink="http://schemas.microsoft.com/office/drawing/2016/ink" xmlns:am3d="http://schemas.microsoft.com/office/drawing/2017/model3d" xmlns:o="urn:schemas-microsoft-com:office:office" xmlns:oel="http://schemas.microsoft.com/office/2019/extlst" xmlns:r="http://schemas.openxmlformats.org/officeDocument/2006/relationships" xmlns:m="http://schemas.openxmlformats.org/officeDocument/2006/math" xmlns:v="urn:schemas-microsoft-com:vml" xmlns:wp14="http://schemas.microsoft.com/office/word/2010/wordprocessingDrawing" xmlns:wp="http://schemas.openxmlformats.org/drawingml/2006/wordprocessingDrawing" xmlns:w10="urn:schemas-microsoft-com:office:word" xmlns:w="http://schemas.openxmlformats.org/wordprocessingml/2006/main" xmlns:w14="http://schemas.microsoft.com/office/word/2010/wordml" xmlns:w15="http://schemas.microsoft.com/office/word/2012/wordml" xmlns:w16cex="http://schemas.microsoft.com/office/word/2018/wordml/cex" xmlns:w16cid="http://schemas.microsoft.com/office/word/2016/wordml/cid" xmlns:w16="http://schemas.microsoft.com/office/word/2018/wordml" xmlns:w16sdtdh="http://schemas.microsoft.com/office/word/2020/wordml/sdtdatahash" xmlns:w16se="http://schemas.microsoft.com/office/word/2015/wordml/symex" xmlns:wpg="http://schemas.microsoft.com/office/word/2010/wordprocessingGroup" xmlns:wpi="http://schemas.microsoft.com/office/word/2010/wordprocessingInk" xmlns:wne="http://schemas.microsoft.com/office/word/2006/wordml" xmlns:wps="http://schemas.microsoft.com/office/word/2010/wordprocessingShape" mc:Ignorable="w14 w15 w16se w16cid w16 w16cex w16sdtdh wp14">
+<w:numbering xmlns:wpc="http://schemas.microsoft.com/office/word/2010/wordprocessingCanvas" xmlns:cx="http://schemas.microsoft.com/office/drawing/2014/chartex" xmlns:cx1="http://schemas.microsoft.com/office/drawing/2015/9/8/chartex" xmlns:cx2="http://schemas.microsoft.com/office/drawing/2015/10/21/chartex" xmlns:cx3="http://schemas.microsoft.com/office/drawing/2016/5/9/chartex" xmlns:cx4="http://schemas.microsoft.com/office/drawing/2016/5/10/chartex" xmlns:cx5="http://schemas.microsoft.com/office/drawing/2016/5/11/chartex" xmlns:cx6="http://schemas.microsoft.com/office/drawing/2016/5/12/chartex" xmlns:cx7="http://schemas.microsoft.com/office/drawing/2016/5/13/chartex" xmlns:cx8="http://schemas.microsoft.com/office/drawing/2016/5/14/chartex" xmlns:mc="http://schemas.openxmlformats.org/markup-compatibility/2006" xmlns:aink="http://schemas.microsoft.com/office/drawing/2016/ink" xmlns:am3d="http://schemas.microsoft.com/office/drawing/2017/model3d" xmlns:o="urn:schemas-microsoft-com:office:office" xmlns:oel="http://schemas.microsoft.com/office/2019/extlst" xmlns:r="http://schemas.openxmlformats.org/officeDocument/2006/relationships" xmlns:m="http://schemas.openxmlformats.org/officeDocument/2006/math" xmlns:v="urn:schemas-microsoft-com:vml" xmlns:wp14="http://schemas.microsoft.com/office/word/2010/wordprocessingDrawing" xmlns:wp="http://schemas.openxmlformats.org/drawingml/2006/wordprocessingDrawing" xmlns:w10="urn:schemas-microsoft-com:office:word" xmlns:w="http://schemas.openxmlformats.org/wordprocessingml/2006/main" xmlns:w14="http://schemas.microsoft.com/office/word/2010/wordml" xmlns:w15="http://schemas.microsoft.com/office/word/2012/wordml" xmlns:w16cex="http://schemas.microsoft.com/office/word/2018/wordml/cex" xmlns:w16cid="http://schemas.microsoft.com/office/word/2016/wordml/cid" xmlns:w16="http://schemas.microsoft.com/office/word/2018/wordml" xmlns:w16du="http://schemas.microsoft.com/office/word/2023/wordml/word16du" xmlns:w16sdtdh="http://schemas.microsoft.com/office/word/2020/wordml/sdtdatahash" xmlns:w16sdtfl="http://schemas.microsoft.com/office/word/2024/wordml/sdtformatlock" xmlns:w16se="http://schemas.microsoft.com/office/word/2015/wordml/symex" xmlns:wpg="http://schemas.microsoft.com/office/word/2010/wordprocessingGroup" xmlns:wpi="http://schemas.microsoft.com/office/word/2010/wordprocessingInk" xmlns:wne="http://schemas.microsoft.com/office/word/2006/wordml" xmlns:wps="http://schemas.microsoft.com/office/word/2010/wordprocessingShape" mc:Ignorable="w14 w15 w16se w16cid w16 w16cex w16sdtdh w16sdtfl w16du wp14">
   <w:abstractNum w:abstractNumId="0" w15:restartNumberingAfterBreak="0">
     <w:nsid w:val="1BF7049A"/>
     <w:multiLevelType w:val="hybridMultilevel"/>
@@ -8318,7 +7704,7 @@
 </file>
 
 <file path=word/styles.xml><?xml version="1.0" encoding="utf-8"?>
-<w:styles xmlns:mc="http://schemas.openxmlformats.org/markup-compatibility/2006" xmlns:r="http://schemas.openxmlformats.org/officeDocument/2006/relationships" xmlns:w="http://schemas.openxmlformats.org/wordprocessingml/2006/main" xmlns:w14="http://schemas.microsoft.com/office/word/2010/wordml" xmlns:w15="http://schemas.microsoft.com/office/word/2012/wordml" xmlns:w16cex="http://schemas.microsoft.com/office/word/2018/wordml/cex" xmlns:w16cid="http://schemas.microsoft.com/office/word/2016/wordml/cid" xmlns:w16="http://schemas.microsoft.com/office/word/2018/wordml" xmlns:w16sdtdh="http://schemas.microsoft.com/office/word/2020/wordml/sdtdatahash" xmlns:w16se="http://schemas.microsoft.com/office/word/2015/wordml/symex" mc:Ignorable="w14 w15 w16se w16cid w16 w16cex w16sdtdh">
+<w:styles xmlns:mc="http://schemas.openxmlformats.org/markup-compatibility/2006" xmlns:r="http://schemas.openxmlformats.org/officeDocument/2006/relationships" xmlns:w="http://schemas.openxmlformats.org/wordprocessingml/2006/main" xmlns:w14="http://schemas.microsoft.com/office/word/2010/wordml" xmlns:w15="http://schemas.microsoft.com/office/word/2012/wordml" xmlns:w16cex="http://schemas.microsoft.com/office/word/2018/wordml/cex" xmlns:w16cid="http://schemas.microsoft.com/office/word/2016/wordml/cid" xmlns:w16="http://schemas.microsoft.com/office/word/2018/wordml" xmlns:w16du="http://schemas.microsoft.com/office/word/2023/wordml/word16du" xmlns:w16sdtdh="http://schemas.microsoft.com/office/word/2020/wordml/sdtdatahash" xmlns:w16sdtfl="http://schemas.microsoft.com/office/word/2024/wordml/sdtformatlock" xmlns:w16se="http://schemas.microsoft.com/office/word/2015/wordml/symex" mc:Ignorable="w14 w15 w16se w16cid w16 w16cex w16sdtdh w16sdtfl w16du">
   <w:docDefaults>
     <w:rPrDefault>
       <w:rPr>

</xml_diff>